<commit_message>
Gotowe wykresy, suite do SCP
</commit_message>
<xml_diff>
--- a/Cw1Filtry/DzisiajGitJutroLatex.docx
+++ b/Cw1Filtry/DzisiajGitJutroLatex.docx
@@ -2,6 +2,406 @@
 <file path=word/document.xml><?xml version="1.0" encoding="utf-8"?>
 <w:document xmlns:wpc="http://schemas.microsoft.com/office/word/2010/wordprocessingCanvas" xmlns:mc="http://schemas.openxmlformats.org/markup-compatibility/2006" xmlns:o="urn:schemas-microsoft-com:office:office" xmlns:r="http://schemas.openxmlformats.org/officeDocument/2006/relationships" xmlns:m="http://schemas.openxmlformats.org/officeDocument/2006/math" xmlns:v="urn:schemas-microsoft-com:vml" xmlns:wp14="http://schemas.microsoft.com/office/word/2010/wordprocessingDrawing" xmlns:wp="http://schemas.openxmlformats.org/drawingml/2006/wordprocessingDrawing" xmlns:w10="urn:schemas-microsoft-com:office:word" xmlns:w="http://schemas.openxmlformats.org/wordprocessingml/2006/main" xmlns:w14="http://schemas.microsoft.com/office/word/2010/wordml" xmlns:w15="http://schemas.microsoft.com/office/word/2012/wordml" xmlns:wpg="http://schemas.microsoft.com/office/word/2010/wordprocessingGroup" xmlns:wpi="http://schemas.microsoft.com/office/word/2010/wordprocessingInk" xmlns:wne="http://schemas.microsoft.com/office/word/2006/wordml" xmlns:wps="http://schemas.microsoft.com/office/word/2010/wordprocessingShape" mc:Ignorable="w14 w15 wp14">
   <w:body>
+    <w:p/>
+    <w:tbl>
+      <w:tblPr>
+        <w:tblW w:w="0" w:type="auto"/>
+        <w:tblBorders>
+          <w:top w:val="single" w:sz="4" w:space="0" w:color="00000A"/>
+          <w:left w:val="single" w:sz="4" w:space="0" w:color="00000A"/>
+          <w:bottom w:val="single" w:sz="4" w:space="0" w:color="00000A"/>
+          <w:right w:val="single" w:sz="4" w:space="0" w:color="00000A"/>
+          <w:insideH w:val="single" w:sz="4" w:space="0" w:color="00000A"/>
+          <w:insideV w:val="single" w:sz="4" w:space="0" w:color="00000A"/>
+        </w:tblBorders>
+        <w:tblLook w:val="04A0" w:firstRow="1" w:lastRow="0" w:firstColumn="1" w:lastColumn="0" w:noHBand="0" w:noVBand="1"/>
+      </w:tblPr>
+      <w:tblGrid>
+        <w:gridCol w:w="2222"/>
+        <w:gridCol w:w="3882"/>
+        <w:gridCol w:w="2958"/>
+      </w:tblGrid>
+      <w:tr>
+        <w:trPr>
+          <w:trHeight w:val="709"/>
+        </w:trPr>
+        <w:tc>
+          <w:tcPr>
+            <w:tcW w:w="6111" w:type="dxa"/>
+            <w:gridSpan w:val="2"/>
+            <w:tcBorders>
+              <w:top w:val="single" w:sz="4" w:space="0" w:color="00000A"/>
+              <w:left w:val="single" w:sz="4" w:space="0" w:color="00000A"/>
+              <w:bottom w:val="single" w:sz="4" w:space="0" w:color="00000A"/>
+              <w:right w:val="single" w:sz="4" w:space="0" w:color="00000A"/>
+            </w:tcBorders>
+            <w:shd w:val="clear" w:color="auto" w:fill="FFFFFF"/>
+            <w:tcMar>
+              <w:left w:w="108" w:type="dxa"/>
+            </w:tcMar>
+            <w:vAlign w:val="center"/>
+          </w:tcPr>
+          <w:p>
+            <w:pPr>
+              <w:spacing w:after="0" w:line="240" w:lineRule="auto"/>
+              <w:jc w:val="center"/>
+              <w:rPr>
+                <w:rFonts w:ascii="Arial" w:hAnsi="Arial" w:cs="Arial"/>
+                <w:sz w:val="28"/>
+              </w:rPr>
+            </w:pPr>
+            <w:r>
+              <w:rPr>
+                <w:rFonts w:ascii="Arial" w:hAnsi="Arial" w:cs="Arial"/>
+                <w:sz w:val="28"/>
+              </w:rPr>
+              <w:t>LABORATORIUM PODSTAW ELEKTRONIKI</w:t>
+            </w:r>
+          </w:p>
+        </w:tc>
+        <w:tc>
+          <w:tcPr>
+            <w:tcW w:w="2962" w:type="dxa"/>
+            <w:tcBorders>
+              <w:top w:val="single" w:sz="4" w:space="0" w:color="00000A"/>
+              <w:left w:val="single" w:sz="4" w:space="0" w:color="00000A"/>
+              <w:bottom w:val="single" w:sz="4" w:space="0" w:color="00000A"/>
+              <w:right w:val="single" w:sz="4" w:space="0" w:color="00000A"/>
+            </w:tcBorders>
+            <w:shd w:val="clear" w:color="auto" w:fill="FFFFFF"/>
+            <w:tcMar>
+              <w:left w:w="108" w:type="dxa"/>
+            </w:tcMar>
+            <w:vAlign w:val="center"/>
+          </w:tcPr>
+          <w:p>
+            <w:pPr>
+              <w:spacing w:after="0" w:line="240" w:lineRule="auto"/>
+              <w:jc w:val="center"/>
+              <w:rPr>
+                <w:rFonts w:ascii="Arial" w:hAnsi="Arial" w:cs="Arial"/>
+                <w:sz w:val="28"/>
+              </w:rPr>
+            </w:pPr>
+            <w:r>
+              <w:rPr>
+                <w:rFonts w:ascii="Arial" w:hAnsi="Arial" w:cs="Arial"/>
+                <w:sz w:val="28"/>
+              </w:rPr>
+              <w:t>Rok akademicki</w:t>
+            </w:r>
+          </w:p>
+          <w:p>
+            <w:pPr>
+              <w:spacing w:after="0" w:line="240" w:lineRule="auto"/>
+              <w:jc w:val="center"/>
+              <w:rPr>
+                <w:rFonts w:ascii="Arial" w:hAnsi="Arial" w:cs="Arial"/>
+                <w:sz w:val="28"/>
+              </w:rPr>
+            </w:pPr>
+            <w:r>
+              <w:rPr>
+                <w:rFonts w:ascii="Arial" w:hAnsi="Arial" w:cs="Arial"/>
+                <w:sz w:val="28"/>
+              </w:rPr>
+              <w:t>2014/2015</w:t>
+            </w:r>
+          </w:p>
+        </w:tc>
+      </w:tr>
+      <w:tr>
+        <w:trPr>
+          <w:trHeight w:val="964"/>
+        </w:trPr>
+        <w:tc>
+          <w:tcPr>
+            <w:tcW w:w="2223" w:type="dxa"/>
+            <w:tcBorders>
+              <w:top w:val="single" w:sz="4" w:space="0" w:color="00000A"/>
+              <w:left w:val="single" w:sz="4" w:space="0" w:color="00000A"/>
+              <w:bottom w:val="single" w:sz="4" w:space="0" w:color="00000A"/>
+              <w:right w:val="single" w:sz="4" w:space="0" w:color="00000A"/>
+            </w:tcBorders>
+            <w:shd w:val="clear" w:color="auto" w:fill="FFFFFF"/>
+            <w:tcMar>
+              <w:left w:w="108" w:type="dxa"/>
+            </w:tcMar>
+            <w:vAlign w:val="center"/>
+          </w:tcPr>
+          <w:p>
+            <w:pPr>
+              <w:spacing w:after="0" w:line="240" w:lineRule="auto"/>
+              <w:jc w:val="center"/>
+              <w:rPr>
+                <w:rFonts w:ascii="Arial" w:hAnsi="Arial" w:cs="Arial"/>
+                <w:sz w:val="28"/>
+                <w:u w:val="single"/>
+                <w:vertAlign w:val="superscript"/>
+              </w:rPr>
+            </w:pPr>
+            <w:r>
+              <w:rPr>
+                <w:rFonts w:ascii="Arial" w:hAnsi="Arial" w:cs="Arial"/>
+                <w:sz w:val="28"/>
+              </w:rPr>
+              <w:t>Poniedziałek 13</w:t>
+            </w:r>
+            <w:r>
+              <w:rPr>
+                <w:rFonts w:ascii="Arial" w:hAnsi="Arial" w:cs="Arial"/>
+                <w:sz w:val="28"/>
+                <w:u w:val="single"/>
+                <w:vertAlign w:val="superscript"/>
+              </w:rPr>
+              <w:t>15</w:t>
+            </w:r>
+            <w:r>
+              <w:rPr>
+                <w:rFonts w:ascii="Arial" w:hAnsi="Arial" w:cs="Arial"/>
+                <w:sz w:val="28"/>
+              </w:rPr>
+              <w:t>-16</w:t>
+            </w:r>
+            <w:r>
+              <w:rPr>
+                <w:rFonts w:ascii="Arial" w:hAnsi="Arial" w:cs="Arial"/>
+                <w:sz w:val="28"/>
+                <w:u w:val="single"/>
+                <w:vertAlign w:val="superscript"/>
+              </w:rPr>
+              <w:t>00</w:t>
+            </w:r>
+          </w:p>
+        </w:tc>
+        <w:tc>
+          <w:tcPr>
+            <w:tcW w:w="3888" w:type="dxa"/>
+            <w:tcBorders>
+              <w:top w:val="single" w:sz="4" w:space="0" w:color="00000A"/>
+              <w:left w:val="single" w:sz="4" w:space="0" w:color="00000A"/>
+              <w:bottom w:val="single" w:sz="4" w:space="0" w:color="00000A"/>
+              <w:right w:val="single" w:sz="4" w:space="0" w:color="00000A"/>
+            </w:tcBorders>
+            <w:shd w:val="clear" w:color="auto" w:fill="FFFFFF"/>
+            <w:tcMar>
+              <w:left w:w="108" w:type="dxa"/>
+            </w:tcMar>
+            <w:vAlign w:val="center"/>
+          </w:tcPr>
+          <w:p>
+            <w:pPr>
+              <w:spacing w:after="0" w:line="240" w:lineRule="auto"/>
+              <w:jc w:val="center"/>
+              <w:rPr>
+                <w:rFonts w:ascii="Arial" w:hAnsi="Arial" w:cs="Arial"/>
+                <w:sz w:val="28"/>
+              </w:rPr>
+            </w:pPr>
+            <w:r>
+              <w:rPr>
+                <w:rFonts w:ascii="Arial" w:hAnsi="Arial" w:cs="Arial"/>
+                <w:sz w:val="28"/>
+              </w:rPr>
+              <w:t>Monika Seniut</w:t>
+            </w:r>
+          </w:p>
+          <w:p>
+            <w:pPr>
+              <w:spacing w:after="0" w:line="240" w:lineRule="auto"/>
+              <w:jc w:val="center"/>
+              <w:rPr>
+                <w:rFonts w:ascii="Arial" w:hAnsi="Arial" w:cs="Arial"/>
+                <w:sz w:val="28"/>
+              </w:rPr>
+            </w:pPr>
+            <w:r>
+              <w:rPr>
+                <w:rFonts w:ascii="Arial" w:hAnsi="Arial" w:cs="Arial"/>
+                <w:sz w:val="28"/>
+              </w:rPr>
+              <w:t>Dominik Stańczak</w:t>
+            </w:r>
+          </w:p>
+        </w:tc>
+        <w:tc>
+          <w:tcPr>
+            <w:tcW w:w="2962" w:type="dxa"/>
+            <w:tcBorders>
+              <w:top w:val="single" w:sz="4" w:space="0" w:color="00000A"/>
+              <w:left w:val="single" w:sz="4" w:space="0" w:color="00000A"/>
+              <w:bottom w:val="single" w:sz="4" w:space="0" w:color="00000A"/>
+              <w:right w:val="single" w:sz="4" w:space="0" w:color="00000A"/>
+            </w:tcBorders>
+            <w:shd w:val="clear" w:color="auto" w:fill="FFFFFF"/>
+            <w:tcMar>
+              <w:left w:w="108" w:type="dxa"/>
+            </w:tcMar>
+            <w:vAlign w:val="center"/>
+          </w:tcPr>
+          <w:p>
+            <w:pPr>
+              <w:spacing w:after="0" w:line="240" w:lineRule="auto"/>
+              <w:jc w:val="center"/>
+              <w:rPr>
+                <w:rFonts w:ascii="Arial" w:hAnsi="Arial" w:cs="Arial"/>
+                <w:sz w:val="28"/>
+              </w:rPr>
+            </w:pPr>
+            <w:r>
+              <w:rPr>
+                <w:rFonts w:ascii="Arial" w:hAnsi="Arial" w:cs="Arial"/>
+                <w:sz w:val="28"/>
+              </w:rPr>
+              <w:t>Ćwiczenie wykonano w dniu:</w:t>
+            </w:r>
+          </w:p>
+          <w:p>
+            <w:pPr>
+              <w:spacing w:after="0" w:line="240" w:lineRule="auto"/>
+              <w:jc w:val="center"/>
+              <w:rPr>
+                <w:rFonts w:ascii="Arial" w:hAnsi="Arial" w:cs="Arial"/>
+                <w:sz w:val="28"/>
+              </w:rPr>
+            </w:pPr>
+            <w:r>
+              <w:rPr>
+                <w:rFonts w:ascii="Arial" w:hAnsi="Arial" w:cs="Arial"/>
+                <w:sz w:val="28"/>
+              </w:rPr>
+              <w:t>4</w:t>
+            </w:r>
+            <w:r>
+              <w:rPr>
+                <w:rFonts w:ascii="Arial" w:hAnsi="Arial" w:cs="Arial"/>
+                <w:sz w:val="28"/>
+              </w:rPr>
+              <w:t>.XII.2014</w:t>
+            </w:r>
+          </w:p>
+        </w:tc>
+      </w:tr>
+      <w:tr>
+        <w:trPr>
+          <w:trHeight w:val="709"/>
+        </w:trPr>
+        <w:tc>
+          <w:tcPr>
+            <w:tcW w:w="2223" w:type="dxa"/>
+            <w:tcBorders>
+              <w:top w:val="single" w:sz="4" w:space="0" w:color="00000A"/>
+              <w:left w:val="single" w:sz="4" w:space="0" w:color="00000A"/>
+              <w:bottom w:val="single" w:sz="4" w:space="0" w:color="00000A"/>
+              <w:right w:val="single" w:sz="4" w:space="0" w:color="00000A"/>
+            </w:tcBorders>
+            <w:shd w:val="clear" w:color="auto" w:fill="FFFFFF"/>
+            <w:tcMar>
+              <w:left w:w="108" w:type="dxa"/>
+            </w:tcMar>
+            <w:vAlign w:val="center"/>
+          </w:tcPr>
+          <w:p>
+            <w:pPr>
+              <w:spacing w:after="0" w:line="240" w:lineRule="auto"/>
+              <w:jc w:val="center"/>
+              <w:rPr>
+                <w:rFonts w:ascii="Arial" w:hAnsi="Arial" w:cs="Arial"/>
+                <w:sz w:val="28"/>
+              </w:rPr>
+            </w:pPr>
+            <w:r>
+              <w:rPr>
+                <w:rFonts w:ascii="Arial" w:hAnsi="Arial" w:cs="Arial"/>
+                <w:sz w:val="28"/>
+              </w:rPr>
+              <w:t xml:space="preserve">Ćwiczenie </w:t>
+            </w:r>
+            <w:r>
+              <w:rPr>
+                <w:rFonts w:ascii="Arial" w:hAnsi="Arial" w:cs="Arial"/>
+                <w:sz w:val="28"/>
+              </w:rPr>
+              <w:t>9</w:t>
+            </w:r>
+          </w:p>
+        </w:tc>
+        <w:tc>
+          <w:tcPr>
+            <w:tcW w:w="3888" w:type="dxa"/>
+            <w:tcBorders>
+              <w:top w:val="single" w:sz="4" w:space="0" w:color="00000A"/>
+              <w:left w:val="single" w:sz="4" w:space="0" w:color="00000A"/>
+              <w:bottom w:val="single" w:sz="4" w:space="0" w:color="00000A"/>
+              <w:right w:val="single" w:sz="4" w:space="0" w:color="00000A"/>
+            </w:tcBorders>
+            <w:shd w:val="clear" w:color="auto" w:fill="FFFFFF"/>
+            <w:tcMar>
+              <w:left w:w="108" w:type="dxa"/>
+            </w:tcMar>
+            <w:vAlign w:val="center"/>
+          </w:tcPr>
+          <w:p>
+            <w:pPr>
+              <w:spacing w:after="0" w:line="240" w:lineRule="auto"/>
+              <w:jc w:val="center"/>
+              <w:rPr>
+                <w:rFonts w:ascii="Arial" w:hAnsi="Arial" w:cs="Arial"/>
+                <w:sz w:val="28"/>
+              </w:rPr>
+            </w:pPr>
+            <w:r>
+              <w:rPr>
+                <w:rFonts w:ascii="Arial" w:hAnsi="Arial" w:cs="Arial"/>
+                <w:sz w:val="28"/>
+              </w:rPr>
+              <w:t>Zastosowania wzmacniaczy operacyjnych</w:t>
+            </w:r>
+          </w:p>
+        </w:tc>
+        <w:tc>
+          <w:tcPr>
+            <w:tcW w:w="2962" w:type="dxa"/>
+            <w:tcBorders>
+              <w:top w:val="single" w:sz="4" w:space="0" w:color="00000A"/>
+              <w:left w:val="single" w:sz="4" w:space="0" w:color="00000A"/>
+              <w:bottom w:val="single" w:sz="4" w:space="0" w:color="00000A"/>
+              <w:right w:val="single" w:sz="4" w:space="0" w:color="00000A"/>
+            </w:tcBorders>
+            <w:shd w:val="clear" w:color="auto" w:fill="FFFFFF"/>
+            <w:tcMar>
+              <w:left w:w="108" w:type="dxa"/>
+            </w:tcMar>
+          </w:tcPr>
+          <w:p>
+            <w:pPr>
+              <w:spacing w:after="0" w:line="240" w:lineRule="auto"/>
+              <w:rPr>
+                <w:rFonts w:ascii="Arial" w:hAnsi="Arial" w:cs="Arial"/>
+                <w:sz w:val="28"/>
+              </w:rPr>
+            </w:pPr>
+            <w:r>
+              <w:rPr>
+                <w:rFonts w:ascii="Arial" w:hAnsi="Arial" w:cs="Arial"/>
+                <w:sz w:val="28"/>
+              </w:rPr>
+              <w:t>Ocena:</w:t>
+            </w:r>
+          </w:p>
+          <w:p>
+            <w:pPr>
+              <w:spacing w:after="0" w:line="240" w:lineRule="auto"/>
+              <w:rPr>
+                <w:rFonts w:ascii="Arial" w:hAnsi="Arial" w:cs="Arial"/>
+                <w:sz w:val="28"/>
+              </w:rPr>
+            </w:pPr>
+          </w:p>
+        </w:tc>
+      </w:tr>
+    </w:tbl>
+    <w:p/>
     <w:p>
       <w:r>
         <w:t>Wstęp teoretyczny</w:t>
@@ -65,11 +465,16 @@
       <w:r>
         <w:t xml:space="preserve"> wartość -3dB. Jest to, w liniowej aproksymacji, punkt przecięcia linii prostych rozgraniczających sygnał przepuszczany i tłumiony.</w:t>
       </w:r>
-      <w:bookmarkStart w:id="0" w:name="_GoBack"/>
-      <w:bookmarkEnd w:id="0"/>
       <w:r>
         <w:t xml:space="preserve"> </w:t>
       </w:r>
+    </w:p>
+    <w:p>
+      <w:pPr>
+        <w:ind w:left="360"/>
+      </w:pPr>
+      <w:bookmarkStart w:id="0" w:name="_GoBack"/>
+      <w:bookmarkEnd w:id="0"/>
     </w:p>
     <w:sectPr>
       <w:pgSz w:w="11906" w:h="16838"/>

</xml_diff>

<commit_message>
Dodanie zmian Moniki co do obliczeń częstotliwości
</commit_message>
<xml_diff>
--- a/Cw1Filtry/DzisiajGitJutroLatex.docx
+++ b/Cw1Filtry/DzisiajGitJutroLatex.docx
@@ -526,27 +526,14 @@
       <w:r>
         <w:t xml:space="preserve">Rysunek </w:t>
       </w:r>
-      <w:r>
-        <w:fldChar w:fldCharType="begin"/>
-      </w:r>
-      <w:r>
-        <w:instrText xml:space="preserve"> SEQ Rysunek \* ARABIC </w:instrText>
-      </w:r>
-      <w:r>
-        <w:fldChar w:fldCharType="separate"/>
-      </w:r>
-      <w:r>
-        <w:rPr>
-          <w:noProof/>
-        </w:rPr>
-        <w:t>1</w:t>
-      </w:r>
-      <w:r>
-        <w:rPr>
-          <w:noProof/>
-        </w:rPr>
-        <w:fldChar w:fldCharType="end"/>
-      </w:r>
+      <w:fldSimple w:instr=" SEQ Rysunek \* ARABIC ">
+        <w:r>
+          <w:rPr>
+            <w:noProof/>
+          </w:rPr>
+          <w:t>1</w:t>
+        </w:r>
+      </w:fldSimple>
       <w:r>
         <w:t>. Filtr górnoprzepustowy</w:t>
       </w:r>
@@ -623,27 +610,14 @@
       <w:r>
         <w:t xml:space="preserve">Rysunek </w:t>
       </w:r>
-      <w:r>
-        <w:fldChar w:fldCharType="begin"/>
-      </w:r>
-      <w:r>
-        <w:instrText xml:space="preserve"> SEQ Rysunek \* ARABIC </w:instrText>
-      </w:r>
-      <w:r>
-        <w:fldChar w:fldCharType="separate"/>
-      </w:r>
-      <w:r>
-        <w:rPr>
-          <w:noProof/>
-        </w:rPr>
-        <w:t>2</w:t>
-      </w:r>
-      <w:r>
-        <w:rPr>
-          <w:noProof/>
-        </w:rPr>
-        <w:fldChar w:fldCharType="end"/>
-      </w:r>
+      <w:fldSimple w:instr=" SEQ Rysunek \* ARABIC ">
+        <w:r>
+          <w:rPr>
+            <w:noProof/>
+          </w:rPr>
+          <w:t>2</w:t>
+        </w:r>
+      </w:fldSimple>
       <w:r>
         <w:t>. Filtr dolnoprzepustowy</w:t>
       </w:r>
@@ -718,27 +692,14 @@
       <w:r>
         <w:t xml:space="preserve">Rysunek </w:t>
       </w:r>
-      <w:r>
-        <w:fldChar w:fldCharType="begin"/>
-      </w:r>
-      <w:r>
-        <w:instrText xml:space="preserve"> SEQ Rysunek \* ARABIC </w:instrText>
-      </w:r>
-      <w:r>
-        <w:fldChar w:fldCharType="separate"/>
-      </w:r>
-      <w:r>
-        <w:rPr>
-          <w:noProof/>
-        </w:rPr>
-        <w:t>3</w:t>
-      </w:r>
-      <w:r>
-        <w:rPr>
-          <w:noProof/>
-        </w:rPr>
-        <w:fldChar w:fldCharType="end"/>
-      </w:r>
+      <w:fldSimple w:instr=" SEQ Rysunek \* ARABIC ">
+        <w:r>
+          <w:rPr>
+            <w:noProof/>
+          </w:rPr>
+          <w:t>3</w:t>
+        </w:r>
+      </w:fldSimple>
       <w:r>
         <w:t>. Rzeczywisty dzielnik napięcia - model uwzględniający pojemność układu</w:t>
       </w:r>
@@ -823,27 +784,14 @@
       <w:r>
         <w:t xml:space="preserve">Rysunek </w:t>
       </w:r>
-      <w:r>
-        <w:fldChar w:fldCharType="begin"/>
-      </w:r>
-      <w:r>
-        <w:instrText xml:space="preserve"> SEQ Rysunek \* ARABIC </w:instrText>
-      </w:r>
-      <w:r>
-        <w:fldChar w:fldCharType="separate"/>
-      </w:r>
-      <w:r>
-        <w:rPr>
-          <w:noProof/>
-        </w:rPr>
-        <w:t>4</w:t>
-      </w:r>
-      <w:r>
-        <w:rPr>
-          <w:noProof/>
-        </w:rPr>
-        <w:fldChar w:fldCharType="end"/>
-      </w:r>
+      <w:fldSimple w:instr=" SEQ Rysunek \* ARABIC ">
+        <w:r>
+          <w:rPr>
+            <w:noProof/>
+          </w:rPr>
+          <w:t>4</w:t>
+        </w:r>
+      </w:fldSimple>
       <w:r>
         <w:t>. Rzeczywisty dzielnik napięcia przy wykorzystaniu kompensacji pojemności</w:t>
       </w:r>
@@ -885,7 +833,6 @@
           <w:numId w:val="4"/>
         </w:numPr>
       </w:pPr>
-      <w:proofErr w:type="spellStart"/>
       <w:r>
         <w:t>C</w:t>
       </w:r>
@@ -895,7 +842,6 @@
         </w:rPr>
         <w:t>x</w:t>
       </w:r>
-      <w:proofErr w:type="spellEnd"/>
       <w:r>
         <w:t xml:space="preserve"> – szukana pojemność kondensatora, zapewniająca kompensację prądu (C</w:t>
       </w:r>
@@ -906,19 +852,7 @@
         <w:t>x</w:t>
       </w:r>
       <w:r>
-        <w:t xml:space="preserve">≈5,2 </w:t>
-      </w:r>
-      <w:proofErr w:type="spellStart"/>
-      <w:r>
-        <w:t>nF</w:t>
-      </w:r>
-      <w:proofErr w:type="spellEnd"/>
-      <w:r>
-        <w:t xml:space="preserve"> wyliczone, użyte w doświadczeniu </w:t>
-      </w:r>
-      <w:proofErr w:type="spellStart"/>
-      <w:r>
-        <w:t>C</w:t>
+        <w:t>≈5,2 nF wyliczone, użyte w doświadczeniu C</w:t>
       </w:r>
       <w:r>
         <w:rPr>
@@ -926,17 +860,8 @@
         </w:rPr>
         <w:t>x</w:t>
       </w:r>
-      <w:proofErr w:type="spellEnd"/>
       <w:r>
-        <w:t xml:space="preserve">=5,6 </w:t>
-      </w:r>
-      <w:proofErr w:type="spellStart"/>
-      <w:r>
-        <w:t>nF</w:t>
-      </w:r>
-      <w:proofErr w:type="spellEnd"/>
-      <w:r>
-        <w:t>)</w:t>
+        <w:t>=5,6 nF)</w:t>
       </w:r>
     </w:p>
     <w:p>
@@ -986,15 +911,7 @@
     <w:p>
       <w:r>
         <w:lastRenderedPageBreak/>
-        <w:t xml:space="preserve">Oba rodzaje filtru posiadają parametr zwany częstotliwością graniczną, którą </w:t>
-      </w:r>
-      <w:proofErr w:type="gramStart"/>
-      <w:r>
-        <w:t>definiujemy jako</w:t>
-      </w:r>
-      <w:proofErr w:type="gramEnd"/>
-      <w:r>
-        <w:t xml:space="preserve"> częstotliwość, przy którym tłumienie sygnału wejściowego osiąga</w:t>
+        <w:t>Oba rodzaje filtru posiadają parametr zwany częstotliwością graniczną, którą definiujemy jako częstotliwość, przy którym tłumienie sygnału wejściowego osiąga</w:t>
       </w:r>
       <w:r>
         <w:t xml:space="preserve"> wartość -3dB. Jest to, w liniowej aproksymacji, punkt przecięcia linii prostych rozgraniczających sygnał przepuszczany i tłumiony.</w:t>
@@ -1450,19 +1367,11 @@
       </m:oMathPara>
     </w:p>
     <w:p>
-      <w:proofErr w:type="gramStart"/>
       <w:r>
         <w:rPr>
           <w:rFonts w:eastAsiaTheme="minorEastAsia"/>
         </w:rPr>
-        <w:t>ze</w:t>
-      </w:r>
-      <w:proofErr w:type="gramEnd"/>
-      <w:r>
-        <w:rPr>
-          <w:rFonts w:eastAsiaTheme="minorEastAsia"/>
-        </w:rPr>
-        <w:t xml:space="preserve"> względu na szeroką rozpiętość częstotliwości(1Hz-10000Hz).</w:t>
+        <w:t>ze względu na szeroką rozpiętość częstotliwości(1Hz-10000Hz).</w:t>
       </w:r>
     </w:p>
     <w:p>
@@ -1576,33 +1485,11 @@
                 <w:sz w:val="20"/>
               </w:rPr>
             </w:pPr>
-            <w:proofErr w:type="gramStart"/>
             <w:r>
               <w:rPr>
                 <w:sz w:val="20"/>
               </w:rPr>
-              <w:t>f</w:t>
-            </w:r>
-            <w:proofErr w:type="gramEnd"/>
-            <w:r>
-              <w:rPr>
-                <w:sz w:val="20"/>
-              </w:rPr>
-              <w:t xml:space="preserve"> [</w:t>
-            </w:r>
-            <w:proofErr w:type="spellStart"/>
-            <w:r>
-              <w:rPr>
-                <w:sz w:val="20"/>
-              </w:rPr>
-              <w:t>Hz</w:t>
-            </w:r>
-            <w:proofErr w:type="spellEnd"/>
-            <w:r>
-              <w:rPr>
-                <w:sz w:val="20"/>
-              </w:rPr>
-              <w:t>]</w:t>
+              <w:t>f [Hz]</w:t>
             </w:r>
           </w:p>
         </w:tc>
@@ -2496,33 +2383,11 @@
                 <w:sz w:val="20"/>
               </w:rPr>
             </w:pPr>
-            <w:proofErr w:type="gramStart"/>
             <w:r>
               <w:rPr>
                 <w:sz w:val="20"/>
               </w:rPr>
-              <w:t>f</w:t>
-            </w:r>
-            <w:proofErr w:type="gramEnd"/>
-            <w:r>
-              <w:rPr>
-                <w:sz w:val="20"/>
-              </w:rPr>
-              <w:t xml:space="preserve"> [</w:t>
-            </w:r>
-            <w:proofErr w:type="spellStart"/>
-            <w:r>
-              <w:rPr>
-                <w:sz w:val="20"/>
-              </w:rPr>
-              <w:t>Hz</w:t>
-            </w:r>
-            <w:proofErr w:type="spellEnd"/>
-            <w:r>
-              <w:rPr>
-                <w:sz w:val="20"/>
-              </w:rPr>
-              <w:t>]</w:t>
+              <w:t>f [Hz]</w:t>
             </w:r>
           </w:p>
         </w:tc>
@@ -3284,31 +3149,7 @@
       </w:pPr>
       <w:r>
         <w:lastRenderedPageBreak/>
-        <w:t xml:space="preserve">Dla wszystkich pomiarów V1p-p, amplituda </w:t>
-      </w:r>
-      <w:proofErr w:type="spellStart"/>
-      <w:r>
-        <w:t>peak</w:t>
-      </w:r>
-      <w:proofErr w:type="spellEnd"/>
-      <w:r>
-        <w:t>-to-</w:t>
-      </w:r>
-      <w:proofErr w:type="spellStart"/>
-      <w:r>
-        <w:t>peak</w:t>
-      </w:r>
-      <w:proofErr w:type="spellEnd"/>
-      <w:r>
-        <w:t xml:space="preserve"> napięcia wejściowego, została </w:t>
-      </w:r>
-      <w:proofErr w:type="gramStart"/>
-      <w:r>
-        <w:t>zmierzona jako</w:t>
-      </w:r>
-      <w:proofErr w:type="gramEnd"/>
-      <w:r>
-        <w:t xml:space="preserve"> </w:t>
+        <w:t xml:space="preserve">Dla wszystkich pomiarów V1p-p, amplituda peak-to-peak napięcia wejściowego, została zmierzona jako </w:t>
       </w:r>
       <m:oMath>
         <m:r>
@@ -3422,21 +3263,8 @@
             <w:pPr>
               <w:jc w:val="center"/>
             </w:pPr>
-            <w:proofErr w:type="gramStart"/>
-            <w:r>
-              <w:t>f</w:t>
-            </w:r>
-            <w:proofErr w:type="gramEnd"/>
-            <w:r>
-              <w:t xml:space="preserve"> [</w:t>
-            </w:r>
-            <w:proofErr w:type="spellStart"/>
-            <w:r>
-              <w:t>Hz</w:t>
-            </w:r>
-            <w:proofErr w:type="spellEnd"/>
-            <w:r>
-              <w:t>]</w:t>
+            <w:r>
+              <w:t>f [Hz]</w:t>
             </w:r>
           </w:p>
         </w:tc>
@@ -3483,21 +3311,8 @@
             <w:pPr>
               <w:jc w:val="center"/>
             </w:pPr>
-            <w:proofErr w:type="gramStart"/>
-            <w:r>
-              <w:t>f</w:t>
-            </w:r>
-            <w:proofErr w:type="gramEnd"/>
-            <w:r>
-              <w:t xml:space="preserve"> [</w:t>
-            </w:r>
-            <w:proofErr w:type="spellStart"/>
-            <w:r>
-              <w:t>Hz</w:t>
-            </w:r>
-            <w:proofErr w:type="spellEnd"/>
-            <w:r>
-              <w:t>]</w:t>
+            <w:r>
+              <w:t>f [Hz]</w:t>
             </w:r>
           </w:p>
         </w:tc>
@@ -5029,27 +4844,14 @@
       <w:r>
         <w:t xml:space="preserve">Rysunek </w:t>
       </w:r>
-      <w:r>
-        <w:fldChar w:fldCharType="begin"/>
-      </w:r>
-      <w:r>
-        <w:instrText xml:space="preserve"> SEQ Rysunek \* ARABIC </w:instrText>
-      </w:r>
-      <w:r>
-        <w:fldChar w:fldCharType="separate"/>
-      </w:r>
-      <w:r>
-        <w:rPr>
-          <w:noProof/>
-        </w:rPr>
-        <w:t>5</w:t>
-      </w:r>
-      <w:r>
-        <w:rPr>
-          <w:noProof/>
-        </w:rPr>
-        <w:fldChar w:fldCharType="end"/>
-      </w:r>
+      <w:fldSimple w:instr=" SEQ Rysunek \* ARABIC ">
+        <w:r>
+          <w:rPr>
+            <w:noProof/>
+          </w:rPr>
+          <w:t>5</w:t>
+        </w:r>
+      </w:fldSimple>
       <w:r>
         <w:t xml:space="preserve">. Charakterystyka transmitancyjno-częstotliwościowa dla </w:t>
       </w:r>
@@ -5062,6 +4864,138 @@
     </w:p>
     <w:p>
       <w:pPr>
+        <w:rPr>
+          <w:rFonts w:ascii="Times New Roman" w:hAnsi="Times New Roman" w:cs="Times New Roman"/>
+        </w:rPr>
+      </w:pPr>
+      <w:r>
+        <w:rPr>
+          <w:noProof/>
+          <w:lang w:eastAsia="pl-PL"/>
+        </w:rPr>
+        <w:t xml:space="preserve">Poniżej załączono przebiegi napięciowe na wyjściu (zielone) oraz wejściu (niebieskie) układu dla częstotliwości sygnału wejściowego kolejno 113 Hz, </w:t>
+      </w:r>
+      <m:oMath>
+        <m:sSub>
+          <m:sSubPr>
+            <m:ctrlPr>
+              <w:rPr>
+                <w:rFonts w:ascii="Cambria Math" w:hAnsi="Cambria Math" w:cs="Times New Roman"/>
+                <w:i/>
+              </w:rPr>
+            </m:ctrlPr>
+          </m:sSubPr>
+          <m:e>
+            <m:r>
+              <w:rPr>
+                <w:rFonts w:ascii="Cambria Math" w:hAnsi="Cambria Math" w:cs="Times New Roman"/>
+              </w:rPr>
+              <m:t>f</m:t>
+            </m:r>
+          </m:e>
+          <m:sub>
+            <m:r>
+              <w:rPr>
+                <w:rFonts w:ascii="Cambria Math" w:hAnsi="Cambria Math" w:cs="Times New Roman"/>
+              </w:rPr>
+              <m:t>1</m:t>
+            </m:r>
+          </m:sub>
+        </m:sSub>
+        <m:r>
+          <w:rPr>
+            <w:rFonts w:ascii="Cambria Math" w:hAnsi="Cambria Math" w:cs="Times New Roman"/>
+          </w:rPr>
+          <m:t>=</m:t>
+        </m:r>
+        <m:f>
+          <m:fPr>
+            <m:ctrlPr>
+              <w:rPr>
+                <w:rFonts w:ascii="Cambria Math" w:hAnsi="Cambria Math" w:cs="Times New Roman"/>
+                <w:i/>
+              </w:rPr>
+            </m:ctrlPr>
+          </m:fPr>
+          <m:num>
+            <m:r>
+              <w:rPr>
+                <w:rFonts w:ascii="Cambria Math" w:hAnsi="Cambria Math" w:cs="Times New Roman"/>
+              </w:rPr>
+              <m:t>1</m:t>
+            </m:r>
+          </m:num>
+          <m:den>
+            <m:r>
+              <w:rPr>
+                <w:rFonts w:ascii="Cambria Math" w:hAnsi="Cambria Math" w:cs="Times New Roman"/>
+              </w:rPr>
+              <m:t>2π</m:t>
+            </m:r>
+            <m:sSub>
+              <m:sSubPr>
+                <m:ctrlPr>
+                  <w:rPr>
+                    <w:rFonts w:ascii="Cambria Math" w:hAnsi="Cambria Math" w:cs="Times New Roman"/>
+                    <w:i/>
+                  </w:rPr>
+                </m:ctrlPr>
+              </m:sSubPr>
+              <m:e>
+                <m:r>
+                  <w:rPr>
+                    <w:rFonts w:ascii="Cambria Math" w:hAnsi="Cambria Math" w:cs="Times New Roman"/>
+                  </w:rPr>
+                  <m:t>R</m:t>
+                </m:r>
+              </m:e>
+              <m:sub>
+                <m:r>
+                  <w:rPr>
+                    <w:rFonts w:ascii="Cambria Math" w:hAnsi="Cambria Math" w:cs="Times New Roman"/>
+                  </w:rPr>
+                  <m:t>1</m:t>
+                </m:r>
+              </m:sub>
+            </m:sSub>
+            <m:sSub>
+              <m:sSubPr>
+                <m:ctrlPr>
+                  <w:rPr>
+                    <w:rFonts w:ascii="Cambria Math" w:hAnsi="Cambria Math" w:cs="Times New Roman"/>
+                    <w:i/>
+                  </w:rPr>
+                </m:ctrlPr>
+              </m:sSubPr>
+              <m:e>
+                <m:r>
+                  <w:rPr>
+                    <w:rFonts w:ascii="Cambria Math" w:hAnsi="Cambria Math" w:cs="Times New Roman"/>
+                  </w:rPr>
+                  <m:t>C</m:t>
+                </m:r>
+              </m:e>
+              <m:sub>
+                <m:r>
+                  <w:rPr>
+                    <w:rFonts w:ascii="Cambria Math" w:hAnsi="Cambria Math" w:cs="Times New Roman"/>
+                  </w:rPr>
+                  <m:t>1</m:t>
+                </m:r>
+              </m:sub>
+            </m:sSub>
+          </m:den>
+        </m:f>
+        <m:r>
+          <w:rPr>
+            <w:rFonts w:ascii="Cambria Math" w:hAnsi="Cambria Math" w:cs="Times New Roman"/>
+          </w:rPr>
+          <m:t>≈1130Hz</m:t>
+        </m:r>
+      </m:oMath>
+    </w:p>
+    <w:p>
+      <w:pPr>
         <w:tabs>
           <w:tab w:val="left" w:pos="1665"/>
         </w:tabs>
@@ -5075,7 +5009,7 @@
           <w:noProof/>
           <w:lang w:eastAsia="pl-PL"/>
         </w:rPr>
-        <w:t>Poniżej załączono przebiegi napięciowe na wyjściu (zielone) oraz wejściu (niebieskie) układu dla częstotliwości sygnału wejściowego kolejno 113 Hz, 1130 Hz, 11300 Hz.</w:t>
+        <w:t>, 11300 Hz.</w:t>
       </w:r>
     </w:p>
     <w:p>
@@ -5285,11 +5219,9 @@
             <w:tcW w:w="1884" w:type="dxa"/>
           </w:tcPr>
           <w:p>
-            <w:proofErr w:type="gramStart"/>
             <w:r>
               <w:t>dolnoprzepustowy</w:t>
             </w:r>
-            <w:proofErr w:type="gramEnd"/>
           </w:p>
         </w:tc>
         <w:tc>
@@ -5327,21 +5259,8 @@
             <w:tcW w:w="1884" w:type="dxa"/>
           </w:tcPr>
           <w:p>
-            <w:proofErr w:type="gramStart"/>
-            <w:r>
-              <w:t>f</w:t>
-            </w:r>
-            <w:proofErr w:type="gramEnd"/>
-            <w:r>
-              <w:t xml:space="preserve"> [</w:t>
-            </w:r>
-            <w:proofErr w:type="spellStart"/>
-            <w:r>
-              <w:t>Hz</w:t>
-            </w:r>
-            <w:proofErr w:type="spellEnd"/>
-            <w:r>
-              <w:t>]</w:t>
+            <w:r>
+              <w:t>f [Hz]</w:t>
             </w:r>
           </w:p>
         </w:tc>
@@ -5583,12 +5502,7 @@
           </w:tcPr>
           <w:p>
             <w:r>
-              <w:t>4,</w:t>
-            </w:r>
-            <w:bookmarkStart w:id="0" w:name="_GoBack"/>
-            <w:bookmarkEnd w:id="0"/>
-            <w:r>
-              <w:t>27</w:t>
+              <w:t>4,27</w:t>
             </w:r>
           </w:p>
         </w:tc>
@@ -6406,27 +6320,14 @@
       <w:r>
         <w:t xml:space="preserve">Rysunek </w:t>
       </w:r>
-      <w:r>
-        <w:fldChar w:fldCharType="begin"/>
-      </w:r>
-      <w:r>
-        <w:instrText xml:space="preserve"> SEQ Rysunek \* ARABIC </w:instrText>
-      </w:r>
-      <w:r>
-        <w:fldChar w:fldCharType="separate"/>
-      </w:r>
-      <w:r>
-        <w:rPr>
-          <w:noProof/>
-        </w:rPr>
-        <w:t>6</w:t>
-      </w:r>
-      <w:r>
-        <w:rPr>
-          <w:noProof/>
-        </w:rPr>
-        <w:fldChar w:fldCharType="end"/>
-      </w:r>
+      <w:fldSimple w:instr=" SEQ Rysunek \* ARABIC ">
+        <w:r>
+          <w:rPr>
+            <w:noProof/>
+          </w:rPr>
+          <w:t>6</w:t>
+        </w:r>
+      </w:fldSimple>
       <w:r>
         <w:t>. Charakterystyka transmi</w:t>
       </w:r>
@@ -6436,12 +6337,8 @@
     </w:p>
     <w:p>
       <w:pPr>
-        <w:tabs>
-          <w:tab w:val="left" w:pos="1665"/>
-        </w:tabs>
         <w:rPr>
-          <w:noProof/>
-          <w:lang w:eastAsia="pl-PL"/>
+          <w:rFonts w:ascii="Times New Roman" w:hAnsi="Times New Roman" w:cs="Times New Roman"/>
         </w:rPr>
       </w:pPr>
       <w:r>
@@ -6463,21 +6360,143 @@
           <w:noProof/>
           <w:lang w:eastAsia="pl-PL"/>
         </w:rPr>
-        <w:t xml:space="preserve"> Hz, 1</w:t>
+        <w:t xml:space="preserve"> Hz, </w:t>
       </w:r>
+      <m:oMath>
+        <m:sSub>
+          <m:sSubPr>
+            <m:ctrlPr>
+              <w:rPr>
+                <w:rFonts w:ascii="Cambria Math" w:hAnsi="Cambria Math" w:cs="Times New Roman"/>
+                <w:i/>
+              </w:rPr>
+            </m:ctrlPr>
+          </m:sSubPr>
+          <m:e>
+            <m:r>
+              <w:rPr>
+                <w:rFonts w:ascii="Cambria Math" w:hAnsi="Cambria Math" w:cs="Times New Roman"/>
+              </w:rPr>
+              <m:t>f</m:t>
+            </m:r>
+          </m:e>
+          <m:sub>
+            <m:r>
+              <w:rPr>
+                <w:rFonts w:ascii="Cambria Math" w:hAnsi="Cambria Math" w:cs="Times New Roman"/>
+              </w:rPr>
+              <m:t>2</m:t>
+            </m:r>
+          </m:sub>
+        </m:sSub>
+        <m:r>
+          <w:rPr>
+            <w:rFonts w:ascii="Cambria Math" w:hAnsi="Cambria Math" w:cs="Times New Roman"/>
+          </w:rPr>
+          <m:t>=</m:t>
+        </m:r>
+        <m:f>
+          <m:fPr>
+            <m:ctrlPr>
+              <w:rPr>
+                <w:rFonts w:ascii="Cambria Math" w:hAnsi="Cambria Math" w:cs="Times New Roman"/>
+                <w:i/>
+              </w:rPr>
+            </m:ctrlPr>
+          </m:fPr>
+          <m:num>
+            <m:r>
+              <w:rPr>
+                <w:rFonts w:ascii="Cambria Math" w:hAnsi="Cambria Math" w:cs="Times New Roman"/>
+              </w:rPr>
+              <m:t>1</m:t>
+            </m:r>
+          </m:num>
+          <m:den>
+            <m:r>
+              <w:rPr>
+                <w:rFonts w:ascii="Cambria Math" w:hAnsi="Cambria Math" w:cs="Times New Roman"/>
+              </w:rPr>
+              <m:t>2π</m:t>
+            </m:r>
+            <m:sSub>
+              <m:sSubPr>
+                <m:ctrlPr>
+                  <w:rPr>
+                    <w:rFonts w:ascii="Cambria Math" w:hAnsi="Cambria Math" w:cs="Times New Roman"/>
+                    <w:i/>
+                  </w:rPr>
+                </m:ctrlPr>
+              </m:sSubPr>
+              <m:e>
+                <m:r>
+                  <w:rPr>
+                    <w:rFonts w:ascii="Cambria Math" w:hAnsi="Cambria Math" w:cs="Times New Roman"/>
+                  </w:rPr>
+                  <m:t>R</m:t>
+                </m:r>
+              </m:e>
+              <m:sub>
+                <m:r>
+                  <w:rPr>
+                    <w:rFonts w:ascii="Cambria Math" w:hAnsi="Cambria Math" w:cs="Times New Roman"/>
+                  </w:rPr>
+                  <m:t>2</m:t>
+                </m:r>
+              </m:sub>
+            </m:sSub>
+            <m:sSub>
+              <m:sSubPr>
+                <m:ctrlPr>
+                  <w:rPr>
+                    <w:rFonts w:ascii="Cambria Math" w:hAnsi="Cambria Math" w:cs="Times New Roman"/>
+                    <w:i/>
+                  </w:rPr>
+                </m:ctrlPr>
+              </m:sSubPr>
+              <m:e>
+                <m:r>
+                  <w:rPr>
+                    <w:rFonts w:ascii="Cambria Math" w:hAnsi="Cambria Math" w:cs="Times New Roman"/>
+                  </w:rPr>
+                  <m:t>C</m:t>
+                </m:r>
+              </m:e>
+              <m:sub>
+                <m:r>
+                  <w:rPr>
+                    <w:rFonts w:ascii="Cambria Math" w:hAnsi="Cambria Math" w:cs="Times New Roman"/>
+                  </w:rPr>
+                  <m:t>2</m:t>
+                </m:r>
+              </m:sub>
+            </m:sSub>
+          </m:den>
+        </m:f>
+        <m:r>
+          <w:rPr>
+            <w:rFonts w:ascii="Cambria Math" w:hAnsi="Cambria Math" w:cs="Times New Roman"/>
+          </w:rPr>
+          <m:t>≈1050Hz</m:t>
+        </m:r>
+      </m:oMath>
+    </w:p>
+    <w:p>
+      <w:pPr>
+        <w:tabs>
+          <w:tab w:val="left" w:pos="1665"/>
+        </w:tabs>
+        <w:rPr>
+          <w:noProof/>
+          <w:lang w:eastAsia="pl-PL"/>
+        </w:rPr>
+      </w:pPr>
       <w:r>
         <w:rPr>
           <w:noProof/>
           <w:lang w:eastAsia="pl-PL"/>
         </w:rPr>
-        <w:t>05</w:t>
-      </w:r>
-      <w:r>
-        <w:rPr>
-          <w:noProof/>
-          <w:lang w:eastAsia="pl-PL"/>
-        </w:rPr>
-        <w:t>0 Hz, 1</w:t>
+        <w:t>, 1</w:t>
       </w:r>
       <w:r>
         <w:rPr>
@@ -6741,21 +6760,8 @@
             <w:tcW w:w="1812" w:type="dxa"/>
           </w:tcPr>
           <w:p>
-            <w:proofErr w:type="gramStart"/>
-            <w:r>
-              <w:t>f</w:t>
-            </w:r>
-            <w:proofErr w:type="gramEnd"/>
-            <w:r>
-              <w:t xml:space="preserve"> [</w:t>
-            </w:r>
-            <w:proofErr w:type="spellStart"/>
-            <w:r>
-              <w:t>Hz</w:t>
-            </w:r>
-            <w:proofErr w:type="spellEnd"/>
-            <w:r>
-              <w:t>]</w:t>
+            <w:r>
+              <w:t>f [Hz]</w:t>
             </w:r>
           </w:p>
         </w:tc>
@@ -7763,27 +7769,14 @@
       <w:r>
         <w:t xml:space="preserve">Rysunek </w:t>
       </w:r>
-      <w:r>
-        <w:fldChar w:fldCharType="begin"/>
-      </w:r>
-      <w:r>
-        <w:instrText xml:space="preserve"> SEQ Rysunek \* ARABIC </w:instrText>
-      </w:r>
-      <w:r>
-        <w:fldChar w:fldCharType="separate"/>
-      </w:r>
-      <w:r>
-        <w:rPr>
-          <w:noProof/>
-        </w:rPr>
-        <w:t>7</w:t>
-      </w:r>
-      <w:r>
-        <w:rPr>
-          <w:noProof/>
-        </w:rPr>
-        <w:fldChar w:fldCharType="end"/>
-      </w:r>
+      <w:fldSimple w:instr=" SEQ Rysunek \* ARABIC ">
+        <w:r>
+          <w:rPr>
+            <w:noProof/>
+          </w:rPr>
+          <w:t>7</w:t>
+        </w:r>
+      </w:fldSimple>
       <w:r>
         <w:t>. Charakterystyka transmi</w:t>
       </w:r>
@@ -7793,9 +7786,6 @@
     </w:p>
     <w:p>
       <w:pPr>
-        <w:tabs>
-          <w:tab w:val="left" w:pos="1665"/>
-        </w:tabs>
         <w:rPr>
           <w:noProof/>
           <w:lang w:eastAsia="pl-PL"/>
@@ -7806,7 +7796,217 @@
           <w:noProof/>
           <w:lang w:eastAsia="pl-PL"/>
         </w:rPr>
-        <w:t>Poniżej załączono przebiegi napięciowe na wyjściu (zielone) oraz wejściu (niebieskie) układu dla częstotliwości sygnału wejściowego kolejno 125 Hz, 1250 Hz, 12500 Hz.</w:t>
+        <w:t xml:space="preserve">Poniżej załączono przebiegi napięciowe na wyjściu (zielone) oraz wejściu (niebieskie) układu dla częstotliwości sygnału </w:t>
+      </w:r>
+      <w:r>
+        <w:rPr>
+          <w:noProof/>
+          <w:lang w:eastAsia="pl-PL"/>
+        </w:rPr>
+        <w:t xml:space="preserve">wejściowego kolejno 125 Hz, </w:t>
+      </w:r>
+      <m:oMath>
+        <m:sSub>
+          <m:sSubPr>
+            <m:ctrlPr>
+              <w:rPr>
+                <w:rFonts w:ascii="Cambria Math" w:hAnsi="Cambria Math" w:cs="Times New Roman"/>
+                <w:i/>
+              </w:rPr>
+            </m:ctrlPr>
+          </m:sSubPr>
+          <m:e>
+            <m:r>
+              <w:rPr>
+                <w:rFonts w:ascii="Cambria Math" w:hAnsi="Cambria Math" w:cs="Times New Roman"/>
+              </w:rPr>
+              <m:t>f</m:t>
+            </m:r>
+          </m:e>
+          <m:sub>
+            <m:r>
+              <w:rPr>
+                <w:rFonts w:ascii="Cambria Math" w:hAnsi="Cambria Math" w:cs="Times New Roman"/>
+              </w:rPr>
+              <m:t>3</m:t>
+            </m:r>
+          </m:sub>
+        </m:sSub>
+        <m:r>
+          <w:rPr>
+            <w:rFonts w:ascii="Cambria Math" w:hAnsi="Cambria Math" w:cs="Times New Roman"/>
+          </w:rPr>
+          <m:t>=</m:t>
+        </m:r>
+        <m:f>
+          <m:fPr>
+            <m:ctrlPr>
+              <w:rPr>
+                <w:rFonts w:ascii="Cambria Math" w:hAnsi="Cambria Math" w:cs="Times New Roman"/>
+                <w:i/>
+              </w:rPr>
+            </m:ctrlPr>
+          </m:fPr>
+          <m:num>
+            <m:sSub>
+              <m:sSubPr>
+                <m:ctrlPr>
+                  <w:rPr>
+                    <w:rFonts w:ascii="Cambria Math" w:hAnsi="Cambria Math" w:cs="Times New Roman"/>
+                    <w:i/>
+                  </w:rPr>
+                </m:ctrlPr>
+              </m:sSubPr>
+              <m:e>
+                <m:r>
+                  <w:rPr>
+                    <w:rFonts w:ascii="Cambria Math" w:hAnsi="Cambria Math" w:cs="Times New Roman"/>
+                  </w:rPr>
+                  <m:t>R</m:t>
+                </m:r>
+              </m:e>
+              <m:sub>
+                <m:r>
+                  <w:rPr>
+                    <w:rFonts w:ascii="Cambria Math" w:hAnsi="Cambria Math" w:cs="Times New Roman"/>
+                  </w:rPr>
+                  <m:t>1</m:t>
+                </m:r>
+              </m:sub>
+            </m:sSub>
+            <m:r>
+              <w:rPr>
+                <w:rFonts w:ascii="Cambria Math" w:hAnsi="Cambria Math" w:cs="Times New Roman"/>
+              </w:rPr>
+              <m:t>+</m:t>
+            </m:r>
+            <m:sSub>
+              <m:sSubPr>
+                <m:ctrlPr>
+                  <w:rPr>
+                    <w:rFonts w:ascii="Cambria Math" w:hAnsi="Cambria Math" w:cs="Times New Roman"/>
+                    <w:i/>
+                  </w:rPr>
+                </m:ctrlPr>
+              </m:sSubPr>
+              <m:e>
+                <m:r>
+                  <w:rPr>
+                    <w:rFonts w:ascii="Cambria Math" w:hAnsi="Cambria Math" w:cs="Times New Roman"/>
+                  </w:rPr>
+                  <m:t>R</m:t>
+                </m:r>
+              </m:e>
+              <m:sub>
+                <m:r>
+                  <w:rPr>
+                    <w:rFonts w:ascii="Cambria Math" w:hAnsi="Cambria Math" w:cs="Times New Roman"/>
+                  </w:rPr>
+                  <m:t>2</m:t>
+                </m:r>
+              </m:sub>
+            </m:sSub>
+          </m:num>
+          <m:den>
+            <m:r>
+              <w:rPr>
+                <w:rFonts w:ascii="Cambria Math" w:hAnsi="Cambria Math" w:cs="Times New Roman"/>
+              </w:rPr>
+              <m:t>2π</m:t>
+            </m:r>
+            <m:sSub>
+              <m:sSubPr>
+                <m:ctrlPr>
+                  <w:rPr>
+                    <w:rFonts w:ascii="Cambria Math" w:hAnsi="Cambria Math" w:cs="Times New Roman"/>
+                    <w:i/>
+                  </w:rPr>
+                </m:ctrlPr>
+              </m:sSubPr>
+              <m:e>
+                <m:r>
+                  <w:rPr>
+                    <w:rFonts w:ascii="Cambria Math" w:hAnsi="Cambria Math" w:cs="Times New Roman"/>
+                  </w:rPr>
+                  <m:t>R</m:t>
+                </m:r>
+              </m:e>
+              <m:sub>
+                <m:r>
+                  <w:rPr>
+                    <w:rFonts w:ascii="Cambria Math" w:hAnsi="Cambria Math" w:cs="Times New Roman"/>
+                  </w:rPr>
+                  <m:t>1</m:t>
+                </m:r>
+              </m:sub>
+            </m:sSub>
+            <m:sSub>
+              <m:sSubPr>
+                <m:ctrlPr>
+                  <w:rPr>
+                    <w:rFonts w:ascii="Cambria Math" w:hAnsi="Cambria Math" w:cs="Times New Roman"/>
+                    <w:i/>
+                  </w:rPr>
+                </m:ctrlPr>
+              </m:sSubPr>
+              <m:e>
+                <m:r>
+                  <w:rPr>
+                    <w:rFonts w:ascii="Cambria Math" w:hAnsi="Cambria Math" w:cs="Times New Roman"/>
+                  </w:rPr>
+                  <m:t>R</m:t>
+                </m:r>
+              </m:e>
+              <m:sub>
+                <m:r>
+                  <w:rPr>
+                    <w:rFonts w:ascii="Cambria Math" w:hAnsi="Cambria Math" w:cs="Times New Roman"/>
+                  </w:rPr>
+                  <m:t>2</m:t>
+                </m:r>
+              </m:sub>
+            </m:sSub>
+            <m:sSub>
+              <m:sSubPr>
+                <m:ctrlPr>
+                  <w:rPr>
+                    <w:rFonts w:ascii="Cambria Math" w:hAnsi="Cambria Math" w:cs="Times New Roman"/>
+                    <w:i/>
+                  </w:rPr>
+                </m:ctrlPr>
+              </m:sSubPr>
+              <m:e>
+                <m:r>
+                  <w:rPr>
+                    <w:rFonts w:ascii="Cambria Math" w:hAnsi="Cambria Math" w:cs="Times New Roman"/>
+                  </w:rPr>
+                  <m:t>C</m:t>
+                </m:r>
+              </m:e>
+              <m:sub>
+                <m:r>
+                  <w:rPr>
+                    <w:rFonts w:ascii="Cambria Math" w:hAnsi="Cambria Math" w:cs="Times New Roman"/>
+                  </w:rPr>
+                  <m:t>1</m:t>
+                </m:r>
+              </m:sub>
+            </m:sSub>
+          </m:den>
+        </m:f>
+        <m:r>
+          <w:rPr>
+            <w:rFonts w:ascii="Cambria Math" w:hAnsi="Cambria Math" w:cs="Times New Roman"/>
+          </w:rPr>
+          <m:t>≈1250Hz</m:t>
+        </m:r>
+      </m:oMath>
+      <w:r>
+        <w:rPr>
+          <w:noProof/>
+          <w:lang w:eastAsia="pl-PL"/>
+        </w:rPr>
+        <w:t>, 12500 Hz.</w:t>
       </w:r>
     </w:p>
     <w:p>
@@ -8031,6 +8231,342 @@
         <w:t>Opracowanie danych doświadczalnych – dzielnik kompensowany</w:t>
       </w:r>
     </w:p>
+    <w:p>
+      <w:pPr>
+        <w:rPr>
+          <w:rFonts w:eastAsiaTheme="minorEastAsia"/>
+        </w:rPr>
+      </w:pPr>
+      <m:oMath>
+        <m:sSub>
+          <m:sSubPr>
+            <m:ctrlPr>
+              <w:rPr>
+                <w:rFonts w:ascii="Cambria Math" w:hAnsi="Cambria Math"/>
+              </w:rPr>
+            </m:ctrlPr>
+          </m:sSubPr>
+          <m:e>
+            <m:r>
+              <w:rPr>
+                <w:rFonts w:ascii="Cambria Math" w:hAnsi="Cambria Math"/>
+              </w:rPr>
+              <m:t>C</m:t>
+            </m:r>
+          </m:e>
+          <m:sub>
+            <m:r>
+              <w:rPr>
+                <w:rFonts w:ascii="Cambria Math" w:hAnsi="Cambria Math"/>
+              </w:rPr>
+              <m:t>x</m:t>
+            </m:r>
+          </m:sub>
+        </m:sSub>
+      </m:oMath>
+      <w:r>
+        <w:t xml:space="preserve"> </w:t>
+      </w:r>
+      <w:r>
+        <w:t xml:space="preserve">wyznaczono </w:t>
+      </w:r>
+      <w:r>
+        <w:t xml:space="preserve">z warunku: </w:t>
+      </w:r>
+      <m:oMath>
+        <m:sSub>
+          <m:sSubPr>
+            <m:ctrlPr>
+              <w:rPr>
+                <w:rFonts w:ascii="Cambria Math" w:hAnsi="Cambria Math"/>
+              </w:rPr>
+            </m:ctrlPr>
+          </m:sSubPr>
+          <m:e>
+            <m:r>
+              <w:rPr>
+                <w:rFonts w:ascii="Cambria Math" w:hAnsi="Cambria Math"/>
+              </w:rPr>
+              <m:t>R</m:t>
+            </m:r>
+          </m:e>
+          <m:sub>
+            <m:r>
+              <m:rPr>
+                <m:sty m:val="p"/>
+              </m:rPr>
+              <w:rPr>
+                <w:rFonts w:ascii="Cambria Math" w:hAnsi="Cambria Math"/>
+              </w:rPr>
+              <m:t>1</m:t>
+            </m:r>
+          </m:sub>
+        </m:sSub>
+        <m:sSub>
+          <m:sSubPr>
+            <m:ctrlPr>
+              <w:rPr>
+                <w:rFonts w:ascii="Cambria Math" w:hAnsi="Cambria Math"/>
+              </w:rPr>
+            </m:ctrlPr>
+          </m:sSubPr>
+          <m:e>
+            <m:r>
+              <w:rPr>
+                <w:rFonts w:ascii="Cambria Math" w:hAnsi="Cambria Math"/>
+              </w:rPr>
+              <m:t>C</m:t>
+            </m:r>
+          </m:e>
+          <m:sub>
+            <m:r>
+              <m:rPr>
+                <m:sty m:val="p"/>
+              </m:rPr>
+              <w:rPr>
+                <w:rFonts w:ascii="Cambria Math" w:hAnsi="Cambria Math"/>
+              </w:rPr>
+              <m:t>1</m:t>
+            </m:r>
+          </m:sub>
+        </m:sSub>
+        <m:r>
+          <m:rPr>
+            <m:sty m:val="p"/>
+          </m:rPr>
+          <w:rPr>
+            <w:rFonts w:ascii="Cambria Math" w:hAnsi="Cambria Math"/>
+          </w:rPr>
+          <m:t>=</m:t>
+        </m:r>
+        <m:sSub>
+          <m:sSubPr>
+            <m:ctrlPr>
+              <w:rPr>
+                <w:rFonts w:ascii="Cambria Math" w:hAnsi="Cambria Math"/>
+              </w:rPr>
+            </m:ctrlPr>
+          </m:sSubPr>
+          <m:e>
+            <m:r>
+              <w:rPr>
+                <w:rFonts w:ascii="Cambria Math" w:hAnsi="Cambria Math"/>
+              </w:rPr>
+              <m:t>R</m:t>
+            </m:r>
+          </m:e>
+          <m:sub>
+            <m:r>
+              <m:rPr>
+                <m:sty m:val="p"/>
+              </m:rPr>
+              <w:rPr>
+                <w:rFonts w:ascii="Cambria Math" w:hAnsi="Cambria Math"/>
+              </w:rPr>
+              <m:t>2</m:t>
+            </m:r>
+          </m:sub>
+        </m:sSub>
+        <m:sSub>
+          <m:sSubPr>
+            <m:ctrlPr>
+              <w:rPr>
+                <w:rFonts w:ascii="Cambria Math" w:hAnsi="Cambria Math"/>
+              </w:rPr>
+            </m:ctrlPr>
+          </m:sSubPr>
+          <m:e>
+            <m:r>
+              <w:rPr>
+                <w:rFonts w:ascii="Cambria Math" w:hAnsi="Cambria Math"/>
+              </w:rPr>
+              <m:t>C</m:t>
+            </m:r>
+          </m:e>
+          <m:sub>
+            <m:r>
+              <w:rPr>
+                <w:rFonts w:ascii="Cambria Math" w:hAnsi="Cambria Math"/>
+              </w:rPr>
+              <m:t>x</m:t>
+            </m:r>
+          </m:sub>
+        </m:sSub>
+        <m:r>
+          <m:rPr>
+            <m:sty m:val="p"/>
+          </m:rPr>
+          <w:rPr>
+            <w:rFonts w:ascii="Cambria Math" w:hAnsi="Cambria Math"/>
+          </w:rPr>
+          <m:t>⇒</m:t>
+        </m:r>
+        <m:sSub>
+          <m:sSubPr>
+            <m:ctrlPr>
+              <w:rPr>
+                <w:rFonts w:ascii="Cambria Math" w:hAnsi="Cambria Math"/>
+              </w:rPr>
+            </m:ctrlPr>
+          </m:sSubPr>
+          <m:e>
+            <m:r>
+              <w:rPr>
+                <w:rFonts w:ascii="Cambria Math" w:hAnsi="Cambria Math"/>
+              </w:rPr>
+              <m:t>C</m:t>
+            </m:r>
+          </m:e>
+          <m:sub>
+            <m:r>
+              <w:rPr>
+                <w:rFonts w:ascii="Cambria Math" w:hAnsi="Cambria Math"/>
+              </w:rPr>
+              <m:t>x</m:t>
+            </m:r>
+          </m:sub>
+        </m:sSub>
+        <m:r>
+          <m:rPr>
+            <m:sty m:val="p"/>
+          </m:rPr>
+          <w:rPr>
+            <w:rFonts w:ascii="Cambria Math" w:hAnsi="Cambria Math"/>
+          </w:rPr>
+          <m:t>=</m:t>
+        </m:r>
+        <m:f>
+          <m:fPr>
+            <m:ctrlPr>
+              <w:rPr>
+                <w:rFonts w:ascii="Cambria Math" w:hAnsi="Cambria Math"/>
+              </w:rPr>
+            </m:ctrlPr>
+          </m:fPr>
+          <m:num>
+            <m:r>
+              <m:rPr>
+                <m:sty m:val="p"/>
+              </m:rPr>
+              <w:rPr>
+                <w:rFonts w:ascii="Cambria Math" w:hAnsi="Cambria Math"/>
+              </w:rPr>
+              <m:t xml:space="preserve"> </m:t>
+            </m:r>
+            <m:sSub>
+              <m:sSubPr>
+                <m:ctrlPr>
+                  <w:rPr>
+                    <w:rFonts w:ascii="Cambria Math" w:hAnsi="Cambria Math"/>
+                  </w:rPr>
+                </m:ctrlPr>
+              </m:sSubPr>
+              <m:e>
+                <m:r>
+                  <w:rPr>
+                    <w:rFonts w:ascii="Cambria Math" w:hAnsi="Cambria Math"/>
+                  </w:rPr>
+                  <m:t>R</m:t>
+                </m:r>
+              </m:e>
+              <m:sub>
+                <m:r>
+                  <m:rPr>
+                    <m:sty m:val="p"/>
+                  </m:rPr>
+                  <w:rPr>
+                    <w:rFonts w:ascii="Cambria Math" w:hAnsi="Cambria Math"/>
+                  </w:rPr>
+                  <m:t>1</m:t>
+                </m:r>
+              </m:sub>
+            </m:sSub>
+            <m:sSub>
+              <m:sSubPr>
+                <m:ctrlPr>
+                  <w:rPr>
+                    <w:rFonts w:ascii="Cambria Math" w:hAnsi="Cambria Math"/>
+                  </w:rPr>
+                </m:ctrlPr>
+              </m:sSubPr>
+              <m:e>
+                <m:r>
+                  <w:rPr>
+                    <w:rFonts w:ascii="Cambria Math" w:hAnsi="Cambria Math"/>
+                  </w:rPr>
+                  <m:t>C</m:t>
+                </m:r>
+              </m:e>
+              <m:sub>
+                <m:r>
+                  <m:rPr>
+                    <m:sty m:val="p"/>
+                  </m:rPr>
+                  <w:rPr>
+                    <w:rFonts w:ascii="Cambria Math" w:hAnsi="Cambria Math"/>
+                  </w:rPr>
+                  <m:t>1</m:t>
+                </m:r>
+              </m:sub>
+            </m:sSub>
+          </m:num>
+          <m:den>
+            <m:sSub>
+              <m:sSubPr>
+                <m:ctrlPr>
+                  <w:rPr>
+                    <w:rFonts w:ascii="Cambria Math" w:hAnsi="Cambria Math"/>
+                  </w:rPr>
+                </m:ctrlPr>
+              </m:sSubPr>
+              <m:e>
+                <m:r>
+                  <w:rPr>
+                    <w:rFonts w:ascii="Cambria Math" w:hAnsi="Cambria Math"/>
+                  </w:rPr>
+                  <m:t>R</m:t>
+                </m:r>
+              </m:e>
+              <m:sub>
+                <m:r>
+                  <m:rPr>
+                    <m:sty m:val="p"/>
+                  </m:rPr>
+                  <w:rPr>
+                    <w:rFonts w:ascii="Cambria Math" w:hAnsi="Cambria Math"/>
+                  </w:rPr>
+                  <m:t>2</m:t>
+                </m:r>
+              </m:sub>
+            </m:sSub>
+          </m:den>
+        </m:f>
+        <m:r>
+          <m:rPr>
+            <m:sty m:val="p"/>
+          </m:rPr>
+          <w:rPr>
+            <w:rFonts w:ascii="Cambria Math" w:hAnsi="Cambria Math"/>
+          </w:rPr>
+          <m:t xml:space="preserve">≈5,2 </m:t>
+        </m:r>
+        <m:r>
+          <w:rPr>
+            <w:rFonts w:ascii="Cambria Math" w:hAnsi="Cambria Math"/>
+          </w:rPr>
+          <m:t>nF</m:t>
+        </m:r>
+        <m:r>
+          <m:rPr>
+            <m:sty m:val="p"/>
+          </m:rPr>
+          <w:rPr>
+            <w:rFonts w:ascii="Cambria Math" w:hAnsi="Cambria Math"/>
+          </w:rPr>
+          <m:t>.</m:t>
+        </m:r>
+      </m:oMath>
+    </w:p>
     <w:tbl>
       <w:tblPr>
         <w:tblStyle w:val="TableGrid"/>
@@ -8090,21 +8626,8 @@
             <w:tcW w:w="1812" w:type="dxa"/>
           </w:tcPr>
           <w:p>
-            <w:proofErr w:type="gramStart"/>
-            <w:r>
-              <w:t>f</w:t>
-            </w:r>
-            <w:proofErr w:type="gramEnd"/>
-            <w:r>
-              <w:t xml:space="preserve"> [</w:t>
-            </w:r>
-            <w:proofErr w:type="spellStart"/>
-            <w:r>
-              <w:t>Hz</w:t>
-            </w:r>
-            <w:proofErr w:type="spellEnd"/>
-            <w:r>
-              <w:t>]</w:t>
+            <w:r>
+              <w:t>f [Hz]</w:t>
             </w:r>
           </w:p>
         </w:tc>
@@ -8446,27 +8969,14 @@
       <w:r>
         <w:t xml:space="preserve">Rysunek </w:t>
       </w:r>
-      <w:r>
-        <w:fldChar w:fldCharType="begin"/>
-      </w:r>
-      <w:r>
-        <w:instrText xml:space="preserve"> SEQ Rysunek \* ARABIC </w:instrText>
-      </w:r>
-      <w:r>
-        <w:fldChar w:fldCharType="separate"/>
-      </w:r>
-      <w:r>
-        <w:rPr>
-          <w:noProof/>
-        </w:rPr>
-        <w:t>8</w:t>
-      </w:r>
-      <w:r>
-        <w:rPr>
-          <w:noProof/>
-        </w:rPr>
-        <w:fldChar w:fldCharType="end"/>
-      </w:r>
+      <w:fldSimple w:instr=" SEQ Rysunek \* ARABIC ">
+        <w:r>
+          <w:rPr>
+            <w:noProof/>
+          </w:rPr>
+          <w:t>8</w:t>
+        </w:r>
+      </w:fldSimple>
       <w:r>
         <w:rPr>
           <w:noProof/>
@@ -8509,6 +9019,8 @@
         </w:rPr>
         <w:t>Poniżej załączono przebiegi napięciowe na wyjściu (zielone) oraz wejściu (niebieskie) układu dla częstotliwości sygnału wejściowego kolejno 125 Hz, 1250 Hz, 12500 Hz.</w:t>
       </w:r>
+      <w:bookmarkStart w:id="0" w:name="_GoBack"/>
+      <w:bookmarkEnd w:id="0"/>
     </w:p>
     <w:p>
       <w:pPr>
@@ -10210,7 +10722,7 @@
 </file>
 
 <file path=customXml/itemProps1.xml><?xml version="1.0" encoding="utf-8"?>
-<ds:datastoreItem xmlns:ds="http://schemas.openxmlformats.org/officeDocument/2006/customXml" ds:itemID="{9163A4CF-1043-4A89-A344-90541DBECCC3}">
+<ds:datastoreItem xmlns:ds="http://schemas.openxmlformats.org/officeDocument/2006/customXml" ds:itemID="{A03407BD-2960-4736-BD3F-50E5A4622987}">
   <ds:schemaRefs>
     <ds:schemaRef ds:uri="http://schemas.openxmlformats.org/officeDocument/2006/bibliography"/>
   </ds:schemaRefs>

</xml_diff>

<commit_message>
Poprawki co do wyrzucenia jednego pomiaru w 3
</commit_message>
<xml_diff>
--- a/Cw1Filtry/DzisiajGitJutroLatex.docx
+++ b/Cw1Filtry/DzisiajGitJutroLatex.docx
@@ -460,7 +460,15 @@
         <w:pStyle w:val="ListParagraph"/>
       </w:pPr>
       <w:r>
-        <w:t>Symulacje wykonano przy użyciu programu MultiSIM BLUE 13.0</w:t>
+        <w:t xml:space="preserve">Symulacje wykonano przy użyciu programu </w:t>
+      </w:r>
+      <w:proofErr w:type="spellStart"/>
+      <w:r>
+        <w:t>MultiSIM</w:t>
+      </w:r>
+      <w:proofErr w:type="spellEnd"/>
+      <w:r>
+        <w:t xml:space="preserve"> BLUE 13.0</w:t>
       </w:r>
     </w:p>
     <w:p>
@@ -534,14 +542,27 @@
       <w:r>
         <w:t xml:space="preserve">Rysunek </w:t>
       </w:r>
-      <w:fldSimple w:instr=" SEQ Rysunek \* ARABIC ">
-        <w:r>
-          <w:rPr>
-            <w:noProof/>
-          </w:rPr>
-          <w:t>1</w:t>
-        </w:r>
-      </w:fldSimple>
+      <w:r>
+        <w:fldChar w:fldCharType="begin"/>
+      </w:r>
+      <w:r>
+        <w:instrText xml:space="preserve"> SEQ Rysunek \* ARABIC </w:instrText>
+      </w:r>
+      <w:r>
+        <w:fldChar w:fldCharType="separate"/>
+      </w:r>
+      <w:r>
+        <w:rPr>
+          <w:noProof/>
+        </w:rPr>
+        <w:t>1</w:t>
+      </w:r>
+      <w:r>
+        <w:rPr>
+          <w:noProof/>
+        </w:rPr>
+        <w:fldChar w:fldCharType="end"/>
+      </w:r>
       <w:r>
         <w:t>. Filtr górnoprzepustowy</w:t>
       </w:r>
@@ -618,14 +639,27 @@
       <w:r>
         <w:t xml:space="preserve">Rysunek </w:t>
       </w:r>
-      <w:fldSimple w:instr=" SEQ Rysunek \* ARABIC ">
-        <w:r>
-          <w:rPr>
-            <w:noProof/>
-          </w:rPr>
-          <w:t>2</w:t>
-        </w:r>
-      </w:fldSimple>
+      <w:r>
+        <w:fldChar w:fldCharType="begin"/>
+      </w:r>
+      <w:r>
+        <w:instrText xml:space="preserve"> SEQ Rysunek \* ARABIC </w:instrText>
+      </w:r>
+      <w:r>
+        <w:fldChar w:fldCharType="separate"/>
+      </w:r>
+      <w:r>
+        <w:rPr>
+          <w:noProof/>
+        </w:rPr>
+        <w:t>2</w:t>
+      </w:r>
+      <w:r>
+        <w:rPr>
+          <w:noProof/>
+        </w:rPr>
+        <w:fldChar w:fldCharType="end"/>
+      </w:r>
       <w:r>
         <w:t>. Filtr dolnoprzepustowy</w:t>
       </w:r>
@@ -700,14 +734,27 @@
       <w:r>
         <w:t xml:space="preserve">Rysunek </w:t>
       </w:r>
-      <w:fldSimple w:instr=" SEQ Rysunek \* ARABIC ">
-        <w:r>
-          <w:rPr>
-            <w:noProof/>
-          </w:rPr>
-          <w:t>3</w:t>
-        </w:r>
-      </w:fldSimple>
+      <w:r>
+        <w:fldChar w:fldCharType="begin"/>
+      </w:r>
+      <w:r>
+        <w:instrText xml:space="preserve"> SEQ Rysunek \* ARABIC </w:instrText>
+      </w:r>
+      <w:r>
+        <w:fldChar w:fldCharType="separate"/>
+      </w:r>
+      <w:r>
+        <w:rPr>
+          <w:noProof/>
+        </w:rPr>
+        <w:t>3</w:t>
+      </w:r>
+      <w:r>
+        <w:rPr>
+          <w:noProof/>
+        </w:rPr>
+        <w:fldChar w:fldCharType="end"/>
+      </w:r>
       <w:r>
         <w:t>. Rzeczywisty dzielnik napięcia - model uwzględniający pojemność układu</w:t>
       </w:r>
@@ -792,14 +839,27 @@
       <w:r>
         <w:t xml:space="preserve">Rysunek </w:t>
       </w:r>
-      <w:fldSimple w:instr=" SEQ Rysunek \* ARABIC ">
-        <w:r>
-          <w:rPr>
-            <w:noProof/>
-          </w:rPr>
-          <w:t>4</w:t>
-        </w:r>
-      </w:fldSimple>
+      <w:r>
+        <w:fldChar w:fldCharType="begin"/>
+      </w:r>
+      <w:r>
+        <w:instrText xml:space="preserve"> SEQ Rysunek \* ARABIC </w:instrText>
+      </w:r>
+      <w:r>
+        <w:fldChar w:fldCharType="separate"/>
+      </w:r>
+      <w:r>
+        <w:rPr>
+          <w:noProof/>
+        </w:rPr>
+        <w:t>4</w:t>
+      </w:r>
+      <w:r>
+        <w:rPr>
+          <w:noProof/>
+        </w:rPr>
+        <w:fldChar w:fldCharType="end"/>
+      </w:r>
       <w:r>
         <w:t>. Rzeczywisty dzielnik napięcia przy wykorzystaniu kompensacji pojemności</w:t>
       </w:r>
@@ -841,6 +901,7 @@
           <w:numId w:val="4"/>
         </w:numPr>
       </w:pPr>
+      <w:proofErr w:type="spellStart"/>
       <w:r>
         <w:t>C</w:t>
       </w:r>
@@ -850,6 +911,7 @@
         </w:rPr>
         <w:t>x</w:t>
       </w:r>
+      <w:proofErr w:type="spellEnd"/>
       <w:r>
         <w:t xml:space="preserve"> – szukana pojemność kondensatora, zapewniająca kompensację prądu (C</w:t>
       </w:r>
@@ -860,7 +922,19 @@
         <w:t>x</w:t>
       </w:r>
       <w:r>
-        <w:t>≈5,2 nF wyliczone, użyte w doświadczeniu C</w:t>
+        <w:t xml:space="preserve">≈5,2 </w:t>
+      </w:r>
+      <w:proofErr w:type="spellStart"/>
+      <w:r>
+        <w:t>nF</w:t>
+      </w:r>
+      <w:proofErr w:type="spellEnd"/>
+      <w:r>
+        <w:t xml:space="preserve"> wyliczone, użyte w doświadczeniu </w:t>
+      </w:r>
+      <w:proofErr w:type="spellStart"/>
+      <w:r>
+        <w:t>C</w:t>
       </w:r>
       <w:r>
         <w:rPr>
@@ -868,8 +942,17 @@
         </w:rPr>
         <w:t>x</w:t>
       </w:r>
-      <w:r>
-        <w:t>=5,6 nF)</w:t>
+      <w:proofErr w:type="spellEnd"/>
+      <w:r>
+        <w:t xml:space="preserve">=5,6 </w:t>
+      </w:r>
+      <w:proofErr w:type="spellStart"/>
+      <w:r>
+        <w:t>nF</w:t>
+      </w:r>
+      <w:proofErr w:type="spellEnd"/>
+      <w:r>
+        <w:t>)</w:t>
       </w:r>
     </w:p>
     <w:p>
@@ -919,7 +1002,15 @@
     <w:p>
       <w:r>
         <w:lastRenderedPageBreak/>
-        <w:t>Oba rodzaje filtru posiadają parametr zwany częstotliwością graniczną, którą definiujemy jako częstotliwość, przy którym tłumienie sygnału wejściowego osiąga</w:t>
+        <w:t xml:space="preserve">Oba rodzaje filtru posiadają parametr zwany częstotliwością graniczną, którą </w:t>
+      </w:r>
+      <w:proofErr w:type="gramStart"/>
+      <w:r>
+        <w:t>definiujemy jako</w:t>
+      </w:r>
+      <w:proofErr w:type="gramEnd"/>
+      <w:r>
+        <w:t xml:space="preserve"> częstotliwość, przy którym tłumienie sygnału wejściowego osiąga</w:t>
       </w:r>
       <w:r>
         <w:t xml:space="preserve"> wartość -3dB. Jest to, w liniowej aproksymacji, punkt przecięcia linii prostych rozgraniczających sygnał przepuszczany i tłumiony.</w:t>
@@ -1506,11 +1597,33 @@
                 <w:sz w:val="20"/>
               </w:rPr>
             </w:pPr>
+            <w:proofErr w:type="gramStart"/>
             <w:r>
               <w:rPr>
                 <w:sz w:val="20"/>
               </w:rPr>
-              <w:t>f [Hz]</w:t>
+              <w:t>f</w:t>
+            </w:r>
+            <w:proofErr w:type="gramEnd"/>
+            <w:r>
+              <w:rPr>
+                <w:sz w:val="20"/>
+              </w:rPr>
+              <w:t xml:space="preserve"> [</w:t>
+            </w:r>
+            <w:proofErr w:type="spellStart"/>
+            <w:r>
+              <w:rPr>
+                <w:sz w:val="20"/>
+              </w:rPr>
+              <w:t>Hz</w:t>
+            </w:r>
+            <w:proofErr w:type="spellEnd"/>
+            <w:r>
+              <w:rPr>
+                <w:sz w:val="20"/>
+              </w:rPr>
+              <w:t>]</w:t>
             </w:r>
           </w:p>
         </w:tc>
@@ -2404,11 +2517,33 @@
                 <w:sz w:val="20"/>
               </w:rPr>
             </w:pPr>
+            <w:proofErr w:type="gramStart"/>
             <w:r>
               <w:rPr>
                 <w:sz w:val="20"/>
               </w:rPr>
-              <w:t>f [Hz]</w:t>
+              <w:t>f</w:t>
+            </w:r>
+            <w:proofErr w:type="gramEnd"/>
+            <w:r>
+              <w:rPr>
+                <w:sz w:val="20"/>
+              </w:rPr>
+              <w:t xml:space="preserve"> [</w:t>
+            </w:r>
+            <w:proofErr w:type="spellStart"/>
+            <w:r>
+              <w:rPr>
+                <w:sz w:val="20"/>
+              </w:rPr>
+              <w:t>Hz</w:t>
+            </w:r>
+            <w:proofErr w:type="spellEnd"/>
+            <w:r>
+              <w:rPr>
+                <w:sz w:val="20"/>
+              </w:rPr>
+              <w:t>]</w:t>
             </w:r>
           </w:p>
         </w:tc>
@@ -3170,7 +3305,31 @@
       </w:pPr>
       <w:r>
         <w:lastRenderedPageBreak/>
-        <w:t xml:space="preserve">Dla wszystkich pomiarów V1p-p, amplituda peak-to-peak napięcia wejściowego, została zmierzona jako </w:t>
+        <w:t xml:space="preserve">Dla wszystkich pomiarów V1p-p, amplituda </w:t>
+      </w:r>
+      <w:proofErr w:type="spellStart"/>
+      <w:r>
+        <w:t>peak</w:t>
+      </w:r>
+      <w:proofErr w:type="spellEnd"/>
+      <w:r>
+        <w:t>-to-</w:t>
+      </w:r>
+      <w:proofErr w:type="spellStart"/>
+      <w:r>
+        <w:t>peak</w:t>
+      </w:r>
+      <w:proofErr w:type="spellEnd"/>
+      <w:r>
+        <w:t xml:space="preserve"> napięcia wejściowego, została </w:t>
+      </w:r>
+      <w:proofErr w:type="gramStart"/>
+      <w:r>
+        <w:t>zmierzona jako</w:t>
+      </w:r>
+      <w:proofErr w:type="gramEnd"/>
+      <w:r>
+        <w:t xml:space="preserve"> </w:t>
       </w:r>
       <m:oMath>
         <m:r>
@@ -3270,8 +3429,21 @@
             <w:pPr>
               <w:jc w:val="center"/>
             </w:pPr>
-            <w:r>
-              <w:t>f [Hz]</w:t>
+            <w:proofErr w:type="gramStart"/>
+            <w:r>
+              <w:t>f</w:t>
+            </w:r>
+            <w:proofErr w:type="gramEnd"/>
+            <w:r>
+              <w:t xml:space="preserve"> [</w:t>
+            </w:r>
+            <w:proofErr w:type="spellStart"/>
+            <w:r>
+              <w:t>Hz</w:t>
+            </w:r>
+            <w:proofErr w:type="spellEnd"/>
+            <w:r>
+              <w:t>]</w:t>
             </w:r>
           </w:p>
         </w:tc>
@@ -3318,8 +3490,21 @@
             <w:pPr>
               <w:jc w:val="center"/>
             </w:pPr>
-            <w:r>
-              <w:t>f [Hz]</w:t>
+            <w:proofErr w:type="gramStart"/>
+            <w:r>
+              <w:t>f</w:t>
+            </w:r>
+            <w:proofErr w:type="gramEnd"/>
+            <w:r>
+              <w:t xml:space="preserve"> [</w:t>
+            </w:r>
+            <w:proofErr w:type="spellStart"/>
+            <w:r>
+              <w:t>Hz</w:t>
+            </w:r>
+            <w:proofErr w:type="spellEnd"/>
+            <w:r>
+              <w:t>]</w:t>
             </w:r>
           </w:p>
         </w:tc>
@@ -4851,14 +5036,27 @@
       <w:r>
         <w:t xml:space="preserve">Rysunek </w:t>
       </w:r>
-      <w:fldSimple w:instr=" SEQ Rysunek \* ARABIC ">
-        <w:r>
-          <w:rPr>
-            <w:noProof/>
-          </w:rPr>
-          <w:t>5</w:t>
-        </w:r>
-      </w:fldSimple>
+      <w:r>
+        <w:fldChar w:fldCharType="begin"/>
+      </w:r>
+      <w:r>
+        <w:instrText xml:space="preserve"> SEQ Rysunek \* ARABIC </w:instrText>
+      </w:r>
+      <w:r>
+        <w:fldChar w:fldCharType="separate"/>
+      </w:r>
+      <w:r>
+        <w:rPr>
+          <w:noProof/>
+        </w:rPr>
+        <w:t>5</w:t>
+      </w:r>
+      <w:r>
+        <w:rPr>
+          <w:noProof/>
+        </w:rPr>
+        <w:fldChar w:fldCharType="end"/>
+      </w:r>
       <w:r>
         <w:t xml:space="preserve">. Charakterystyka transmitancyjno-częstotliwościowa dla </w:t>
       </w:r>
@@ -5255,9 +5453,11 @@
             <w:tcW w:w="1884" w:type="dxa"/>
           </w:tcPr>
           <w:p>
+            <w:proofErr w:type="gramStart"/>
             <w:r>
               <w:t>dolnoprzepustowy</w:t>
             </w:r>
+            <w:proofErr w:type="gramEnd"/>
           </w:p>
         </w:tc>
         <w:tc>
@@ -5295,8 +5495,21 @@
             <w:tcW w:w="1884" w:type="dxa"/>
           </w:tcPr>
           <w:p>
-            <w:r>
-              <w:t>f [Hz]</w:t>
+            <w:proofErr w:type="gramStart"/>
+            <w:r>
+              <w:t>f</w:t>
+            </w:r>
+            <w:proofErr w:type="gramEnd"/>
+            <w:r>
+              <w:t xml:space="preserve"> [</w:t>
+            </w:r>
+            <w:proofErr w:type="spellStart"/>
+            <w:r>
+              <w:t>Hz</w:t>
+            </w:r>
+            <w:proofErr w:type="spellEnd"/>
+            <w:r>
+              <w:t>]</w:t>
             </w:r>
           </w:p>
         </w:tc>
@@ -6357,14 +6570,27 @@
       <w:r>
         <w:t xml:space="preserve">Rysunek </w:t>
       </w:r>
-      <w:fldSimple w:instr=" SEQ Rysunek \* ARABIC ">
-        <w:r>
-          <w:rPr>
-            <w:noProof/>
-          </w:rPr>
-          <w:t>6</w:t>
-        </w:r>
-      </w:fldSimple>
+      <w:r>
+        <w:fldChar w:fldCharType="begin"/>
+      </w:r>
+      <w:r>
+        <w:instrText xml:space="preserve"> SEQ Rysunek \* ARABIC </w:instrText>
+      </w:r>
+      <w:r>
+        <w:fldChar w:fldCharType="separate"/>
+      </w:r>
+      <w:r>
+        <w:rPr>
+          <w:noProof/>
+        </w:rPr>
+        <w:t>6</w:t>
+      </w:r>
+      <w:r>
+        <w:rPr>
+          <w:noProof/>
+        </w:rPr>
+        <w:fldChar w:fldCharType="end"/>
+      </w:r>
       <w:r>
         <w:t>. Charakterystyka transmi</w:t>
       </w:r>
@@ -6809,8 +7035,21 @@
             <w:tcW w:w="1812" w:type="dxa"/>
           </w:tcPr>
           <w:p>
-            <w:r>
-              <w:t>f [Hz]</w:t>
+            <w:proofErr w:type="gramStart"/>
+            <w:r>
+              <w:t>f</w:t>
+            </w:r>
+            <w:proofErr w:type="gramEnd"/>
+            <w:r>
+              <w:t xml:space="preserve"> [</w:t>
+            </w:r>
+            <w:proofErr w:type="spellStart"/>
+            <w:r>
+              <w:t>Hz</w:t>
+            </w:r>
+            <w:proofErr w:type="spellEnd"/>
+            <w:r>
+              <w:t>]</w:t>
             </w:r>
           </w:p>
         </w:tc>
@@ -7707,58 +7946,6 @@
           <w:p>
             <w:r>
               <w:t>-38,10</w:t>
-            </w:r>
-          </w:p>
-        </w:tc>
-      </w:tr>
-      <w:tr>
-        <w:tc>
-          <w:tcPr>
-            <w:tcW w:w="1812" w:type="dxa"/>
-          </w:tcPr>
-          <w:p>
-            <w:r>
-              <w:t>100000</w:t>
-            </w:r>
-          </w:p>
-        </w:tc>
-        <w:tc>
-          <w:tcPr>
-            <w:tcW w:w="1812" w:type="dxa"/>
-          </w:tcPr>
-          <w:p>
-            <w:r>
-              <w:t>0,022</w:t>
-            </w:r>
-          </w:p>
-        </w:tc>
-        <w:tc>
-          <w:tcPr>
-            <w:tcW w:w="1812" w:type="dxa"/>
-          </w:tcPr>
-          <w:p>
-            <w:r>
-              <w:t>-47,39</w:t>
-            </w:r>
-          </w:p>
-        </w:tc>
-        <w:tc>
-          <w:tcPr>
-            <w:tcW w:w="1813" w:type="dxa"/>
-          </w:tcPr>
-          <w:p>
-            <w:r>
-              <w:t>0,01</w:t>
-            </w:r>
-          </w:p>
-        </w:tc>
-        <w:tc>
-          <w:tcPr>
-            <w:tcW w:w="1813" w:type="dxa"/>
-          </w:tcPr>
-          <w:p>
-            <w:r>
-              <w:t>-58,53</w:t>
             </w:r>
           </w:p>
         </w:tc>
@@ -7769,15 +7956,11 @@
         <w:keepNext/>
       </w:pPr>
       <w:r>
-        <w:rPr>
-          <w:noProof/>
-          <w:lang w:eastAsia="pl-PL"/>
-        </w:rPr>
         <w:drawing>
-          <wp:inline distT="0" distB="0" distL="0" distR="0" wp14:anchorId="67512686" wp14:editId="2F3FC177">
+          <wp:inline distT="0" distB="0" distL="0" distR="0" wp14:anchorId="7F194338" wp14:editId="37B551D2">
             <wp:extent cx="5760720" cy="2705735"/>
             <wp:effectExtent l="0" t="0" r="0" b="0"/>
-            <wp:docPr id="3" name="Picture 3"/>
+            <wp:docPr id="5" name="Picture 5"/>
             <wp:cNvGraphicFramePr>
               <a:graphicFrameLocks xmlns:a="http://schemas.openxmlformats.org/drawingml/2006/main" noChangeAspect="1"/>
             </wp:cNvGraphicFramePr>
@@ -7818,14 +8001,27 @@
       <w:r>
         <w:t xml:space="preserve">Rysunek </w:t>
       </w:r>
-      <w:fldSimple w:instr=" SEQ Rysunek \* ARABIC ">
-        <w:r>
-          <w:rPr>
-            <w:noProof/>
-          </w:rPr>
-          <w:t>7</w:t>
-        </w:r>
-      </w:fldSimple>
+      <w:r>
+        <w:fldChar w:fldCharType="begin"/>
+      </w:r>
+      <w:r>
+        <w:instrText xml:space="preserve"> SEQ Rysunek \* ARABIC </w:instrText>
+      </w:r>
+      <w:r>
+        <w:fldChar w:fldCharType="separate"/>
+      </w:r>
+      <w:r>
+        <w:rPr>
+          <w:noProof/>
+        </w:rPr>
+        <w:t>7</w:t>
+      </w:r>
+      <w:r>
+        <w:rPr>
+          <w:noProof/>
+        </w:rPr>
+        <w:fldChar w:fldCharType="end"/>
+      </w:r>
       <w:r>
         <w:t>. Charakterystyka transmi</w:t>
       </w:r>
@@ -7854,7 +8050,15 @@
             <w:noProof/>
             <w:lang w:eastAsia="pl-PL"/>
           </w:rPr>
-          <m:t>-13,20±0,47</m:t>
+          <m:t>-</m:t>
+        </m:r>
+        <m:r>
+          <w:rPr>
+            <w:rFonts w:ascii="Cambria Math" w:hAnsi="Cambria Math"/>
+            <w:noProof/>
+            <w:lang w:eastAsia="pl-PL"/>
+          </w:rPr>
+          <m:t>15,23±0,41</m:t>
         </m:r>
         <m:f>
           <m:fPr>
@@ -8327,7 +8531,15 @@
         </m:sSub>
       </m:oMath>
       <w:r>
-        <w:t xml:space="preserve"> wyznaczono z warunku: </w:t>
+        <w:t xml:space="preserve"> </w:t>
+      </w:r>
+      <w:proofErr w:type="gramStart"/>
+      <w:r>
+        <w:t>wyznaczono</w:t>
+      </w:r>
+      <w:proofErr w:type="gramEnd"/>
+      <w:r>
+        <w:t xml:space="preserve"> z warunku: </w:t>
       </w:r>
       <m:oMath>
         <m:sSub>
@@ -8682,8 +8894,21 @@
             <w:tcW w:w="1812" w:type="dxa"/>
           </w:tcPr>
           <w:p>
-            <w:r>
-              <w:t>f [Hz]</w:t>
+            <w:proofErr w:type="gramStart"/>
+            <w:r>
+              <w:t>f</w:t>
+            </w:r>
+            <w:proofErr w:type="gramEnd"/>
+            <w:r>
+              <w:t xml:space="preserve"> [</w:t>
+            </w:r>
+            <w:proofErr w:type="spellStart"/>
+            <w:r>
+              <w:t>Hz</w:t>
+            </w:r>
+            <w:proofErr w:type="spellEnd"/>
+            <w:r>
+              <w:t>]</w:t>
             </w:r>
           </w:p>
         </w:tc>
@@ -9026,14 +9251,27 @@
       <w:r>
         <w:t xml:space="preserve">Rysunek </w:t>
       </w:r>
-      <w:fldSimple w:instr=" SEQ Rysunek \* ARABIC ">
-        <w:r>
-          <w:rPr>
-            <w:noProof/>
-          </w:rPr>
-          <w:t>8</w:t>
-        </w:r>
-      </w:fldSimple>
+      <w:r>
+        <w:fldChar w:fldCharType="begin"/>
+      </w:r>
+      <w:r>
+        <w:instrText xml:space="preserve"> SEQ Rysunek \* ARABIC </w:instrText>
+      </w:r>
+      <w:r>
+        <w:fldChar w:fldCharType="separate"/>
+      </w:r>
+      <w:r>
+        <w:rPr>
+          <w:noProof/>
+        </w:rPr>
+        <w:t>8</w:t>
+      </w:r>
+      <w:r>
+        <w:rPr>
+          <w:noProof/>
+        </w:rPr>
+        <w:fldChar w:fldCharType="end"/>
+      </w:r>
       <w:r>
         <w:rPr>
           <w:noProof/>
@@ -9340,7 +9578,21 @@
         <w:rPr>
           <w:rFonts w:eastAsiaTheme="minorEastAsia"/>
         </w:rPr>
-        <w:t>. Wartości te nie mieszczą się w zakresach błędów zwracanych przez funkcję LINEST arkusza kalkulacyjnego Gnumeric; może to jednak wynikać z niedokładności przeprowadzonych pomiarów oraz małej ilości punktów pomiarowych, do których dopasowujemy proste.</w:t>
+        <w:t>. Wartości te nie mieszczą się w zakresach błędów zwracanych przez funk</w:t>
+      </w:r>
+      <w:proofErr w:type="spellStart"/>
+      <w:r>
+        <w:rPr>
+          <w:rFonts w:eastAsiaTheme="minorEastAsia"/>
+        </w:rPr>
+        <w:t>cję</w:t>
+      </w:r>
+      <w:proofErr w:type="spellEnd"/>
+      <w:r>
+        <w:rPr>
+          <w:rFonts w:eastAsiaTheme="minorEastAsia"/>
+        </w:rPr>
+        <w:t xml:space="preserve"> LINEST arkusza kalkulacyjnego Gnumeric; może to jednak wynikać z niedokładności przeprowadzonych pomiarów oraz małej ilości punktów pomiarowych, do których dopasowujemy proste.</w:t>
       </w:r>
     </w:p>
     <w:p>
@@ -9359,7 +9611,35 @@
         <w:rPr>
           <w:rFonts w:eastAsiaTheme="minorEastAsia"/>
         </w:rPr>
-        <w:t xml:space="preserve">przewidywań teoretycznych przy użyciu funkcji Bode Plotter dla danych układów zwraca dla filtra górnoprzepustowego wzmocnienie </w:t>
+        <w:t xml:space="preserve">przewidywań teoretycznych przy użyciu funkcji </w:t>
+      </w:r>
+      <w:proofErr w:type="spellStart"/>
+      <w:r>
+        <w:rPr>
+          <w:rFonts w:eastAsiaTheme="minorEastAsia"/>
+        </w:rPr>
+        <w:t>Bode</w:t>
+      </w:r>
+      <w:proofErr w:type="spellEnd"/>
+      <w:r>
+        <w:rPr>
+          <w:rFonts w:eastAsiaTheme="minorEastAsia"/>
+        </w:rPr>
+        <w:t xml:space="preserve"> </w:t>
+      </w:r>
+      <w:proofErr w:type="spellStart"/>
+      <w:r>
+        <w:rPr>
+          <w:rFonts w:eastAsiaTheme="minorEastAsia"/>
+        </w:rPr>
+        <w:t>Plotter</w:t>
+      </w:r>
+      <w:proofErr w:type="spellEnd"/>
+      <w:r>
+        <w:rPr>
+          <w:rFonts w:eastAsiaTheme="minorEastAsia"/>
+        </w:rPr>
+        <w:t xml:space="preserve"> dla danych układów zwraca dla filtra górnoprzepustowego wzmocnienie </w:t>
       </w:r>
       <m:oMath>
         <m:r>
@@ -9373,7 +9653,21 @@
         <w:rPr>
           <w:rFonts w:eastAsiaTheme="minorEastAsia"/>
         </w:rPr>
-        <w:t xml:space="preserve"> dla </w:t>
+        <w:t xml:space="preserve"> </w:t>
+      </w:r>
+      <w:proofErr w:type="gramStart"/>
+      <w:r>
+        <w:rPr>
+          <w:rFonts w:eastAsiaTheme="minorEastAsia"/>
+        </w:rPr>
+        <w:t>dla</w:t>
+      </w:r>
+      <w:proofErr w:type="gramEnd"/>
+      <w:r>
+        <w:rPr>
+          <w:rFonts w:eastAsiaTheme="minorEastAsia"/>
+        </w:rPr>
+        <w:t xml:space="preserve"> </w:t>
       </w:r>
       <m:oMath>
         <m:r>
@@ -9401,7 +9695,21 @@
         <w:rPr>
           <w:rFonts w:eastAsiaTheme="minorEastAsia"/>
         </w:rPr>
-        <w:t xml:space="preserve"> dla </w:t>
+        <w:t xml:space="preserve"> </w:t>
+      </w:r>
+      <w:proofErr w:type="gramStart"/>
+      <w:r>
+        <w:rPr>
+          <w:rFonts w:eastAsiaTheme="minorEastAsia"/>
+        </w:rPr>
+        <w:t>dla</w:t>
+      </w:r>
+      <w:proofErr w:type="gramEnd"/>
+      <w:r>
+        <w:rPr>
+          <w:rFonts w:eastAsiaTheme="minorEastAsia"/>
+        </w:rPr>
+        <w:t xml:space="preserve"> </w:t>
       </w:r>
       <m:oMath>
         <m:r>
@@ -9555,7 +9863,21 @@
         <w:rPr>
           <w:rFonts w:eastAsiaTheme="minorEastAsia"/>
         </w:rPr>
-        <w:t>, co sugeruje, że dla częstotliwości, przy których przeprowadzono pomiary, wciąż istotne są efekty graniczne związane z niedokładnością asymptotycznej charakterystyki pomijającej nieliniową zależność transmitancji od częstotliwości w rejonie „kolanka” przy częstotliwości granicznej.</w:t>
+        <w:t xml:space="preserve">, </w:t>
+      </w:r>
+      <w:proofErr w:type="gramStart"/>
+      <w:r>
+        <w:rPr>
+          <w:rFonts w:eastAsiaTheme="minorEastAsia"/>
+        </w:rPr>
+        <w:t>co</w:t>
+      </w:r>
+      <w:proofErr w:type="gramEnd"/>
+      <w:r>
+        <w:rPr>
+          <w:rFonts w:eastAsiaTheme="minorEastAsia"/>
+        </w:rPr>
+        <w:t xml:space="preserve"> sugeruje, że dla częstotliwości, przy których przeprowadzono pomiary, wciąż istotne są efekty graniczne związane z niedokładnością asymptotycznej charakterystyki pomijającej nieliniową zależność transmitancji od częstotliwości w rejonie „kolanka” przy częstotliwości granicznej.</w:t>
       </w:r>
     </w:p>
     <w:p>
@@ -9675,15 +9997,31 @@
         <w:t xml:space="preserve"> perfekcyjnie</w:t>
       </w:r>
       <w:r>
-        <w:t xml:space="preserve"> skompensowanego dzielnika napięciowego mieści się w granicach błędów przewidywanego współczynnika. W rzeczywistości, jak pokazuje Bode Plotter, </w:t>
-      </w:r>
-      <w:r>
-        <w:t>dla układu eksperymentalnego</w:t>
+        <w:t xml:space="preserve"> skompensowanego dzielnika napięciowego mieści się w granicach błędów przewidywanego współczynnika. W rze</w:t>
       </w:r>
       <w:bookmarkStart w:id="0" w:name="_GoBack"/>
       <w:bookmarkEnd w:id="0"/>
       <w:r>
+        <w:t xml:space="preserve">czywistości, jak pokazuje </w:t>
+      </w:r>
+      <w:proofErr w:type="spellStart"/>
+      <w:r>
+        <w:t>Bode</w:t>
+      </w:r>
+      <w:proofErr w:type="spellEnd"/>
+      <w:r>
         <w:t xml:space="preserve"> </w:t>
+      </w:r>
+      <w:proofErr w:type="spellStart"/>
+      <w:r>
+        <w:t>Plotter</w:t>
+      </w:r>
+      <w:proofErr w:type="spellEnd"/>
+      <w:r>
+        <w:t xml:space="preserve">, </w:t>
+      </w:r>
+      <w:r>
+        <w:t xml:space="preserve">dla układu eksperymentalnego </w:t>
       </w:r>
       <w:r>
         <w:t xml:space="preserve">wzmocnienie ma pewien niewielki skok przy </w:t>
@@ -9799,7 +10137,15 @@
     </w:p>
     <w:p>
       <w:r>
-        <w:t xml:space="preserve">Przeprowadzone pomiary potwierdzają poprawność przewidywań teoretycznych dla filtrów górno- i dolnoprzepustowych. </w:t>
+        <w:t xml:space="preserve">Przeprowadzone pomiary potwierdzają poprawność przewidywań teoretycznych dla filtrów </w:t>
+      </w:r>
+      <w:proofErr w:type="spellStart"/>
+      <w:r>
+        <w:t>górno</w:t>
+      </w:r>
+      <w:proofErr w:type="spellEnd"/>
+      <w:r>
+        <w:t xml:space="preserve">- i dolnoprzepustowych. </w:t>
       </w:r>
     </w:p>
     <w:p>
@@ -9809,7 +10155,15 @@
     </w:p>
     <w:p>
       <w:r>
-        <w:t>Kompensacja pojemnościowa okazuje się być bardzo skutecznym narzędziem – jak pokazuje symulacja przeprowadzona w MultiSIMie, pozwala na całkowite wyeliminowanie zależności wzmocnienia od częstotliwości dla dzielnika napięciowego – zależnie od możliwości precyzyjnego dobrania pojemności kondensatora. Jak pokazuje eksperyment, wykorzystanie kondensatora o zbliżonej pojemności również spełnia swoje zadanie – otrzymane skompensowane wzmocnienie jest dość dobrze zbliżone do zamierzonego.</w:t>
+        <w:t xml:space="preserve">Kompensacja pojemnościowa okazuje się być bardzo skutecznym narzędziem – jak pokazuje symulacja przeprowadzona w </w:t>
+      </w:r>
+      <w:proofErr w:type="spellStart"/>
+      <w:r>
+        <w:t>MultiSIMie</w:t>
+      </w:r>
+      <w:proofErr w:type="spellEnd"/>
+      <w:r>
+        <w:t>, pozwala na całkowite wyeliminowanie zależności wzmocnienia od częstotliwości dla dzielnika napięciowego – zależnie od możliwości precyzyjnego dobrania pojemności kondensatora. Jak pokazuje eksperyment, wykorzystanie kondensatora o zbliżonej pojemności również spełnia swoje zadanie – otrzymane skompensowane wzmocnienie jest dość dobrze zbliżone do zamierzonego.</w:t>
       </w:r>
     </w:p>
     <w:sectPr>
@@ -11105,551 +11459,6 @@
 </w:styles>
 </file>
 
-<file path=word/glossary/document.xml><?xml version="1.0" encoding="utf-8"?>
-<w:glossaryDocument xmlns:wpc="http://schemas.microsoft.com/office/word/2010/wordprocessingCanvas" xmlns:mc="http://schemas.openxmlformats.org/markup-compatibility/2006" xmlns:o="urn:schemas-microsoft-com:office:office" xmlns:r="http://schemas.openxmlformats.org/officeDocument/2006/relationships" xmlns:m="http://schemas.openxmlformats.org/officeDocument/2006/math" xmlns:v="urn:schemas-microsoft-com:vml" xmlns:wp14="http://schemas.microsoft.com/office/word/2010/wordprocessingDrawing" xmlns:wp="http://schemas.openxmlformats.org/drawingml/2006/wordprocessingDrawing" xmlns:w10="urn:schemas-microsoft-com:office:word" xmlns:w="http://schemas.openxmlformats.org/wordprocessingml/2006/main" xmlns:w14="http://schemas.microsoft.com/office/word/2010/wordml" xmlns:w15="http://schemas.microsoft.com/office/word/2012/wordml" xmlns:wpg="http://schemas.microsoft.com/office/word/2010/wordprocessingGroup" xmlns:wpi="http://schemas.microsoft.com/office/word/2010/wordprocessingInk" xmlns:wne="http://schemas.microsoft.com/office/word/2006/wordml" xmlns:wps="http://schemas.microsoft.com/office/word/2010/wordprocessingShape" mc:Ignorable="w14 w15 wp14"/>
-</file>
-
-<file path=word/glossary/fontTable.xml><?xml version="1.0" encoding="utf-8"?>
-<w:fonts xmlns:mc="http://schemas.openxmlformats.org/markup-compatibility/2006" xmlns:r="http://schemas.openxmlformats.org/officeDocument/2006/relationships" xmlns:w="http://schemas.openxmlformats.org/wordprocessingml/2006/main" xmlns:w14="http://schemas.microsoft.com/office/word/2010/wordml" xmlns:w15="http://schemas.microsoft.com/office/word/2012/wordml" mc:Ignorable="w14 w15">
-  <w:font w:name="Wingdings">
-    <w:panose1 w:val="05000000000000000000"/>
-    <w:charset w:val="02"/>
-    <w:family w:val="auto"/>
-    <w:pitch w:val="variable"/>
-    <w:sig w:usb0="00000000" w:usb1="10000000" w:usb2="00000000" w:usb3="00000000" w:csb0="80000000" w:csb1="00000000"/>
-  </w:font>
-  <w:font w:name="Times New Roman">
-    <w:panose1 w:val="02020603050405020304"/>
-    <w:charset w:val="EE"/>
-    <w:family w:val="roman"/>
-    <w:pitch w:val="variable"/>
-    <w:sig w:usb0="E0002AFF" w:usb1="C0007841" w:usb2="00000009" w:usb3="00000000" w:csb0="000001FF" w:csb1="00000000"/>
-  </w:font>
-  <w:font w:name="Courier New">
-    <w:panose1 w:val="02070309020205020404"/>
-    <w:charset w:val="EE"/>
-    <w:family w:val="modern"/>
-    <w:pitch w:val="fixed"/>
-    <w:sig w:usb0="E0002AFF" w:usb1="C0007843" w:usb2="00000009" w:usb3="00000000" w:csb0="000001FF" w:csb1="00000000"/>
-  </w:font>
-  <w:font w:name="Symbol">
-    <w:panose1 w:val="05050102010706020507"/>
-    <w:charset w:val="02"/>
-    <w:family w:val="roman"/>
-    <w:pitch w:val="variable"/>
-    <w:sig w:usb0="00000000" w:usb1="10000000" w:usb2="00000000" w:usb3="00000000" w:csb0="80000000" w:csb1="00000000"/>
-  </w:font>
-  <w:font w:name="Calibri">
-    <w:panose1 w:val="020F0502020204030204"/>
-    <w:charset w:val="EE"/>
-    <w:family w:val="swiss"/>
-    <w:pitch w:val="variable"/>
-    <w:sig w:usb0="E00002FF" w:usb1="4000ACFF" w:usb2="00000001" w:usb3="00000000" w:csb0="0000019F" w:csb1="00000000"/>
-  </w:font>
-  <w:font w:name="Calibri Light">
-    <w:panose1 w:val="020F0302020204030204"/>
-    <w:charset w:val="EE"/>
-    <w:family w:val="swiss"/>
-    <w:pitch w:val="variable"/>
-    <w:sig w:usb0="A00002EF" w:usb1="4000207B" w:usb2="00000000" w:usb3="00000000" w:csb0="0000019F" w:csb1="00000000"/>
-  </w:font>
-  <w:font w:name="Arial">
-    <w:panose1 w:val="020B0604020202020204"/>
-    <w:charset w:val="EE"/>
-    <w:family w:val="swiss"/>
-    <w:pitch w:val="variable"/>
-    <w:sig w:usb0="E0002AFF" w:usb1="C0007843" w:usb2="00000009" w:usb3="00000000" w:csb0="000001FF" w:csb1="00000000"/>
-  </w:font>
-  <w:font w:name="Cambria Math">
-    <w:panose1 w:val="02040503050406030204"/>
-    <w:charset w:val="EE"/>
-    <w:family w:val="roman"/>
-    <w:pitch w:val="variable"/>
-    <w:sig w:usb0="E00002FF" w:usb1="420024FF" w:usb2="00000000" w:usb3="00000000" w:csb0="0000019F" w:csb1="00000000"/>
-  </w:font>
-</w:fonts>
-</file>
-
-<file path=word/glossary/settings.xml><?xml version="1.0" encoding="utf-8"?>
-<w:settings xmlns:mc="http://schemas.openxmlformats.org/markup-compatibility/2006" xmlns:o="urn:schemas-microsoft-com:office:office" xmlns:r="http://schemas.openxmlformats.org/officeDocument/2006/relationships" xmlns:m="http://schemas.openxmlformats.org/officeDocument/2006/math" xmlns:v="urn:schemas-microsoft-com:vml" xmlns:w10="urn:schemas-microsoft-com:office:word" xmlns:w="http://schemas.openxmlformats.org/wordprocessingml/2006/main" xmlns:w14="http://schemas.microsoft.com/office/word/2010/wordml" xmlns:w15="http://schemas.microsoft.com/office/word/2012/wordml" xmlns:sl="http://schemas.openxmlformats.org/schemaLibrary/2006/main" mc:Ignorable="w14 w15">
-  <w:view w:val="normal"/>
-  <w:defaultTabStop w:val="708"/>
-  <w:hyphenationZone w:val="425"/>
-  <w:characterSpacingControl w:val="doNotCompress"/>
-  <w:compat>
-    <w:useFELayout/>
-    <w:compatSetting w:name="compatibilityMode" w:uri="http://schemas.microsoft.com/office/word" w:val="15"/>
-    <w:compatSetting w:name="overrideTableStyleFontSizeAndJustification" w:uri="http://schemas.microsoft.com/office/word" w:val="1"/>
-    <w:compatSetting w:name="enableOpenTypeFeatures" w:uri="http://schemas.microsoft.com/office/word" w:val="1"/>
-    <w:compatSetting w:name="doNotFlipMirrorIndents" w:uri="http://schemas.microsoft.com/office/word" w:val="1"/>
-    <w:compatSetting w:name="differentiateMultirowTableHeaders" w:uri="http://schemas.microsoft.com/office/word" w:val="1"/>
-  </w:compat>
-  <w:rsids>
-    <w:rsidRoot w:val="009E2F83"/>
-    <w:rsid w:val="009E2F83"/>
-  </w:rsids>
-  <m:mathPr>
-    <m:mathFont m:val="Cambria Math"/>
-    <m:brkBin m:val="before"/>
-    <m:brkBinSub m:val="--"/>
-    <m:smallFrac m:val="0"/>
-    <m:dispDef/>
-    <m:lMargin m:val="0"/>
-    <m:rMargin m:val="0"/>
-    <m:defJc m:val="centerGroup"/>
-    <m:wrapIndent m:val="1440"/>
-    <m:intLim m:val="subSup"/>
-    <m:naryLim m:val="undOvr"/>
-  </m:mathPr>
-  <w:themeFontLang w:val="pl-PL"/>
-  <w:clrSchemeMapping w:bg1="light1" w:t1="dark1" w:bg2="light2" w:t2="dark2" w:accent1="accent1" w:accent2="accent2" w:accent3="accent3" w:accent4="accent4" w:accent5="accent5" w:accent6="accent6" w:hyperlink="hyperlink" w:followedHyperlink="followedHyperlink"/>
-  <w:decimalSymbol w:val=","/>
-  <w:listSeparator w:val=";"/>
-  <w15:chartTrackingRefBased/>
-</w:settings>
-</file>
-
-<file path=word/glossary/styles.xml><?xml version="1.0" encoding="utf-8"?>
-<w:styles xmlns:mc="http://schemas.openxmlformats.org/markup-compatibility/2006" xmlns:r="http://schemas.openxmlformats.org/officeDocument/2006/relationships" xmlns:w="http://schemas.openxmlformats.org/wordprocessingml/2006/main" xmlns:w14="http://schemas.microsoft.com/office/word/2010/wordml" xmlns:w15="http://schemas.microsoft.com/office/word/2012/wordml" mc:Ignorable="w14 w15">
-  <w:docDefaults>
-    <w:rPrDefault>
-      <w:rPr>
-        <w:rFonts w:asciiTheme="minorHAnsi" w:eastAsiaTheme="minorEastAsia" w:hAnsiTheme="minorHAnsi" w:cstheme="minorBidi"/>
-        <w:sz w:val="22"/>
-        <w:szCs w:val="22"/>
-        <w:lang w:val="pl-PL" w:eastAsia="pl-PL" w:bidi="ar-SA"/>
-      </w:rPr>
-    </w:rPrDefault>
-    <w:pPrDefault>
-      <w:pPr>
-        <w:spacing w:after="160" w:line="259" w:lineRule="auto"/>
-      </w:pPr>
-    </w:pPrDefault>
-  </w:docDefaults>
-  <w:latentStyles w:defLockedState="0" w:defUIPriority="99" w:defSemiHidden="0" w:defUnhideWhenUsed="0" w:defQFormat="0" w:count="371">
-    <w:lsdException w:name="Normal" w:uiPriority="0" w:qFormat="1"/>
-    <w:lsdException w:name="heading 1" w:uiPriority="9" w:qFormat="1"/>
-    <w:lsdException w:name="heading 2" w:semiHidden="1" w:uiPriority="9" w:unhideWhenUsed="1" w:qFormat="1"/>
-    <w:lsdException w:name="heading 3" w:semiHidden="1" w:uiPriority="9" w:unhideWhenUsed="1" w:qFormat="1"/>
-    <w:lsdException w:name="heading 4" w:semiHidden="1" w:uiPriority="9" w:unhideWhenUsed="1" w:qFormat="1"/>
-    <w:lsdException w:name="heading 5" w:semiHidden="1" w:uiPriority="9" w:unhideWhenUsed="1" w:qFormat="1"/>
-    <w:lsdException w:name="heading 6" w:semiHidden="1" w:uiPriority="9" w:unhideWhenUsed="1" w:qFormat="1"/>
-    <w:lsdException w:name="heading 7" w:semiHidden="1" w:uiPriority="9" w:unhideWhenUsed="1" w:qFormat="1"/>
-    <w:lsdException w:name="heading 8" w:semiHidden="1" w:uiPriority="9" w:unhideWhenUsed="1" w:qFormat="1"/>
-    <w:lsdException w:name="heading 9" w:semiHidden="1" w:uiPriority="9" w:unhideWhenUsed="1" w:qFormat="1"/>
-    <w:lsdException w:name="index 1" w:semiHidden="1" w:unhideWhenUsed="1"/>
-    <w:lsdException w:name="index 2" w:semiHidden="1" w:unhideWhenUsed="1"/>
-    <w:lsdException w:name="index 3" w:semiHidden="1" w:unhideWhenUsed="1"/>
-    <w:lsdException w:name="index 4" w:semiHidden="1" w:unhideWhenUsed="1"/>
-    <w:lsdException w:name="index 5" w:semiHidden="1" w:unhideWhenUsed="1"/>
-    <w:lsdException w:name="index 6" w:semiHidden="1" w:unhideWhenUsed="1"/>
-    <w:lsdException w:name="index 7" w:semiHidden="1" w:unhideWhenUsed="1"/>
-    <w:lsdException w:name="index 8" w:semiHidden="1" w:unhideWhenUsed="1"/>
-    <w:lsdException w:name="index 9" w:semiHidden="1" w:unhideWhenUsed="1"/>
-    <w:lsdException w:name="toc 1" w:semiHidden="1" w:uiPriority="39" w:unhideWhenUsed="1"/>
-    <w:lsdException w:name="toc 2" w:semiHidden="1" w:uiPriority="39" w:unhideWhenUsed="1"/>
-    <w:lsdException w:name="toc 3" w:semiHidden="1" w:uiPriority="39" w:unhideWhenUsed="1"/>
-    <w:lsdException w:name="toc 4" w:semiHidden="1" w:uiPriority="39" w:unhideWhenUsed="1"/>
-    <w:lsdException w:name="toc 5" w:semiHidden="1" w:uiPriority="39" w:unhideWhenUsed="1"/>
-    <w:lsdException w:name="toc 6" w:semiHidden="1" w:uiPriority="39" w:unhideWhenUsed="1"/>
-    <w:lsdException w:name="toc 7" w:semiHidden="1" w:uiPriority="39" w:unhideWhenUsed="1"/>
-    <w:lsdException w:name="toc 8" w:semiHidden="1" w:uiPriority="39" w:unhideWhenUsed="1"/>
-    <w:lsdException w:name="toc 9" w:semiHidden="1" w:uiPriority="39" w:unhideWhenUsed="1"/>
-    <w:lsdException w:name="Normal Indent" w:semiHidden="1" w:unhideWhenUsed="1"/>
-    <w:lsdException w:name="footnote text" w:semiHidden="1" w:unhideWhenUsed="1"/>
-    <w:lsdException w:name="annotation text" w:semiHidden="1" w:unhideWhenUsed="1"/>
-    <w:lsdException w:name="header" w:semiHidden="1" w:unhideWhenUsed="1"/>
-    <w:lsdException w:name="footer" w:semiHidden="1" w:unhideWhenUsed="1"/>
-    <w:lsdException w:name="index heading" w:semiHidden="1" w:unhideWhenUsed="1"/>
-    <w:lsdException w:name="caption" w:semiHidden="1" w:uiPriority="35" w:unhideWhenUsed="1" w:qFormat="1"/>
-    <w:lsdException w:name="table of figures" w:semiHidden="1" w:unhideWhenUsed="1"/>
-    <w:lsdException w:name="envelope address" w:semiHidden="1" w:unhideWhenUsed="1"/>
-    <w:lsdException w:name="envelope return" w:semiHidden="1" w:unhideWhenUsed="1"/>
-    <w:lsdException w:name="footnote reference" w:semiHidden="1" w:unhideWhenUsed="1"/>
-    <w:lsdException w:name="annotation reference" w:semiHidden="1" w:unhideWhenUsed="1"/>
-    <w:lsdException w:name="line number" w:semiHidden="1" w:unhideWhenUsed="1"/>
-    <w:lsdException w:name="page number" w:semiHidden="1" w:unhideWhenUsed="1"/>
-    <w:lsdException w:name="endnote reference" w:semiHidden="1" w:unhideWhenUsed="1"/>
-    <w:lsdException w:name="endnote text" w:semiHidden="1" w:unhideWhenUsed="1"/>
-    <w:lsdException w:name="table of authorities" w:semiHidden="1" w:unhideWhenUsed="1"/>
-    <w:lsdException w:name="macro" w:semiHidden="1" w:unhideWhenUsed="1"/>
-    <w:lsdException w:name="toa heading" w:semiHidden="1" w:unhideWhenUsed="1"/>
-    <w:lsdException w:name="List" w:semiHidden="1" w:unhideWhenUsed="1"/>
-    <w:lsdException w:name="List Bullet" w:semiHidden="1" w:unhideWhenUsed="1"/>
-    <w:lsdException w:name="List Number" w:semiHidden="1" w:unhideWhenUsed="1"/>
-    <w:lsdException w:name="List 2" w:semiHidden="1" w:unhideWhenUsed="1"/>
-    <w:lsdException w:name="List 3" w:semiHidden="1" w:unhideWhenUsed="1"/>
-    <w:lsdException w:name="List 4" w:semiHidden="1" w:unhideWhenUsed="1"/>
-    <w:lsdException w:name="List 5" w:semiHidden="1" w:unhideWhenUsed="1"/>
-    <w:lsdException w:name="List Bullet 2" w:semiHidden="1" w:unhideWhenUsed="1"/>
-    <w:lsdException w:name="List Bullet 3" w:semiHidden="1" w:unhideWhenUsed="1"/>
-    <w:lsdException w:name="List Bullet 4" w:semiHidden="1" w:unhideWhenUsed="1"/>
-    <w:lsdException w:name="List Bullet 5" w:semiHidden="1" w:unhideWhenUsed="1"/>
-    <w:lsdException w:name="List Number 2" w:semiHidden="1" w:unhideWhenUsed="1"/>
-    <w:lsdException w:name="List Number 3" w:semiHidden="1" w:unhideWhenUsed="1"/>
-    <w:lsdException w:name="List Number 4" w:semiHidden="1" w:unhideWhenUsed="1"/>
-    <w:lsdException w:name="List Number 5" w:semiHidden="1" w:unhideWhenUsed="1"/>
-    <w:lsdException w:name="Title" w:uiPriority="10" w:qFormat="1"/>
-    <w:lsdException w:name="Closing" w:semiHidden="1" w:unhideWhenUsed="1"/>
-    <w:lsdException w:name="Signature" w:semiHidden="1" w:unhideWhenUsed="1"/>
-    <w:lsdException w:name="Default Paragraph Font" w:semiHidden="1" w:uiPriority="1" w:unhideWhenUsed="1"/>
-    <w:lsdException w:name="Body Text" w:semiHidden="1" w:unhideWhenUsed="1"/>
-    <w:lsdException w:name="Body Text Indent" w:semiHidden="1" w:unhideWhenUsed="1"/>
-    <w:lsdException w:name="List Continue" w:semiHidden="1" w:unhideWhenUsed="1"/>
-    <w:lsdException w:name="List Continue 2" w:semiHidden="1" w:unhideWhenUsed="1"/>
-    <w:lsdException w:name="List Continue 3" w:semiHidden="1" w:unhideWhenUsed="1"/>
-    <w:lsdException w:name="List Continue 4" w:semiHidden="1" w:unhideWhenUsed="1"/>
-    <w:lsdException w:name="List Continue 5" w:semiHidden="1" w:unhideWhenUsed="1"/>
-    <w:lsdException w:name="Message Header" w:semiHidden="1" w:unhideWhenUsed="1"/>
-    <w:lsdException w:name="Subtitle" w:uiPriority="11" w:qFormat="1"/>
-    <w:lsdException w:name="Salutation" w:semiHidden="1" w:unhideWhenUsed="1"/>
-    <w:lsdException w:name="Date" w:semiHidden="1" w:unhideWhenUsed="1"/>
-    <w:lsdException w:name="Body Text First Indent" w:semiHidden="1" w:unhideWhenUsed="1"/>
-    <w:lsdException w:name="Body Text First Indent 2" w:semiHidden="1" w:unhideWhenUsed="1"/>
-    <w:lsdException w:name="Note Heading" w:semiHidden="1" w:unhideWhenUsed="1"/>
-    <w:lsdException w:name="Body Text 2" w:semiHidden="1" w:unhideWhenUsed="1"/>
-    <w:lsdException w:name="Body Text 3" w:semiHidden="1" w:unhideWhenUsed="1"/>
-    <w:lsdException w:name="Body Text Indent 2" w:semiHidden="1" w:unhideWhenUsed="1"/>
-    <w:lsdException w:name="Body Text Indent 3" w:semiHidden="1" w:unhideWhenUsed="1"/>
-    <w:lsdException w:name="Block Text" w:semiHidden="1" w:unhideWhenUsed="1"/>
-    <w:lsdException w:name="Hyperlink" w:semiHidden="1" w:unhideWhenUsed="1"/>
-    <w:lsdException w:name="FollowedHyperlink" w:semiHidden="1" w:unhideWhenUsed="1"/>
-    <w:lsdException w:name="Strong" w:uiPriority="22" w:qFormat="1"/>
-    <w:lsdException w:name="Emphasis" w:uiPriority="20" w:qFormat="1"/>
-    <w:lsdException w:name="Document Map" w:semiHidden="1" w:unhideWhenUsed="1"/>
-    <w:lsdException w:name="Plain Text" w:semiHidden="1" w:unhideWhenUsed="1"/>
-    <w:lsdException w:name="E-mail Signature" w:semiHidden="1" w:unhideWhenUsed="1"/>
-    <w:lsdException w:name="HTML Top of Form" w:semiHidden="1" w:unhideWhenUsed="1"/>
-    <w:lsdException w:name="HTML Bottom of Form" w:semiHidden="1" w:unhideWhenUsed="1"/>
-    <w:lsdException w:name="Normal (Web)" w:semiHidden="1" w:unhideWhenUsed="1"/>
-    <w:lsdException w:name="HTML Acronym" w:semiHidden="1" w:unhideWhenUsed="1"/>
-    <w:lsdException w:name="HTML Address" w:semiHidden="1" w:unhideWhenUsed="1"/>
-    <w:lsdException w:name="HTML Cite" w:semiHidden="1" w:unhideWhenUsed="1"/>
-    <w:lsdException w:name="HTML Code" w:semiHidden="1" w:unhideWhenUsed="1"/>
-    <w:lsdException w:name="HTML Definition" w:semiHidden="1" w:unhideWhenUsed="1"/>
-    <w:lsdException w:name="HTML Keyboard" w:semiHidden="1" w:unhideWhenUsed="1"/>
-    <w:lsdException w:name="HTML Preformatted" w:semiHidden="1" w:unhideWhenUsed="1"/>
-    <w:lsdException w:name="HTML Sample" w:semiHidden="1" w:unhideWhenUsed="1"/>
-    <w:lsdException w:name="HTML Typewriter" w:semiHidden="1" w:unhideWhenUsed="1"/>
-    <w:lsdException w:name="HTML Variable" w:semiHidden="1" w:unhideWhenUsed="1"/>
-    <w:lsdException w:name="Normal Table" w:semiHidden="1" w:unhideWhenUsed="1"/>
-    <w:lsdException w:name="annotation subject" w:semiHidden="1" w:unhideWhenUsed="1"/>
-    <w:lsdException w:name="No List" w:semiHidden="1" w:unhideWhenUsed="1"/>
-    <w:lsdException w:name="Outline List 1" w:semiHidden="1" w:unhideWhenUsed="1"/>
-    <w:lsdException w:name="Outline List 2" w:semiHidden="1" w:unhideWhenUsed="1"/>
-    <w:lsdException w:name="Outline List 3" w:semiHidden="1" w:unhideWhenUsed="1"/>
-    <w:lsdException w:name="Table Simple 1" w:semiHidden="1" w:unhideWhenUsed="1"/>
-    <w:lsdException w:name="Table Simple 2" w:semiHidden="1" w:unhideWhenUsed="1"/>
-    <w:lsdException w:name="Table Simple 3" w:semiHidden="1" w:unhideWhenUsed="1"/>
-    <w:lsdException w:name="Table Classic 1" w:semiHidden="1" w:unhideWhenUsed="1"/>
-    <w:lsdException w:name="Table Classic 2" w:semiHidden="1" w:unhideWhenUsed="1"/>
-    <w:lsdException w:name="Table Classic 3" w:semiHidden="1" w:unhideWhenUsed="1"/>
-    <w:lsdException w:name="Table Classic 4" w:semiHidden="1" w:unhideWhenUsed="1"/>
-    <w:lsdException w:name="Table Colorful 1" w:semiHidden="1" w:unhideWhenUsed="1"/>
-    <w:lsdException w:name="Table Colorful 2" w:semiHidden="1" w:unhideWhenUsed="1"/>
-    <w:lsdException w:name="Table Colorful 3" w:semiHidden="1" w:unhideWhenUsed="1"/>
-    <w:lsdException w:name="Table Columns 1" w:semiHidden="1" w:unhideWhenUsed="1"/>
-    <w:lsdException w:name="Table Columns 2" w:semiHidden="1" w:unhideWhenUsed="1"/>
-    <w:lsdException w:name="Table Columns 3" w:semiHidden="1" w:unhideWhenUsed="1"/>
-    <w:lsdException w:name="Table Columns 4" w:semiHidden="1" w:unhideWhenUsed="1"/>
-    <w:lsdException w:name="Table Columns 5" w:semiHidden="1" w:unhideWhenUsed="1"/>
-    <w:lsdException w:name="Table Grid 1" w:semiHidden="1" w:unhideWhenUsed="1"/>
-    <w:lsdException w:name="Table Grid 2" w:semiHidden="1" w:unhideWhenUsed="1"/>
-    <w:lsdException w:name="Table Grid 3" w:semiHidden="1" w:unhideWhenUsed="1"/>
-    <w:lsdException w:name="Table Grid 4" w:semiHidden="1" w:unhideWhenUsed="1"/>
-    <w:lsdException w:name="Table Grid 5" w:semiHidden="1" w:unhideWhenUsed="1"/>
-    <w:lsdException w:name="Table Grid 6" w:semiHidden="1" w:unhideWhenUsed="1"/>
-    <w:lsdException w:name="Table Grid 7" w:semiHidden="1" w:unhideWhenUsed="1"/>
-    <w:lsdException w:name="Table Grid 8" w:semiHidden="1" w:unhideWhenUsed="1"/>
-    <w:lsdException w:name="Table List 1" w:semiHidden="1" w:unhideWhenUsed="1"/>
-    <w:lsdException w:name="Table List 2" w:semiHidden="1" w:unhideWhenUsed="1"/>
-    <w:lsdException w:name="Table List 3" w:semiHidden="1" w:unhideWhenUsed="1"/>
-    <w:lsdException w:name="Table List 4" w:semiHidden="1" w:unhideWhenUsed="1"/>
-    <w:lsdException w:name="Table List 5" w:semiHidden="1" w:unhideWhenUsed="1"/>
-    <w:lsdException w:name="Table List 6" w:semiHidden="1" w:unhideWhenUsed="1"/>
-    <w:lsdException w:name="Table List 7" w:semiHidden="1" w:unhideWhenUsed="1"/>
-    <w:lsdException w:name="Table List 8" w:semiHidden="1" w:unhideWhenUsed="1"/>
-    <w:lsdException w:name="Table 3D effects 1" w:semiHidden="1" w:unhideWhenUsed="1"/>
-    <w:lsdException w:name="Table 3D effects 2" w:semiHidden="1" w:unhideWhenUsed="1"/>
-    <w:lsdException w:name="Table 3D effects 3" w:semiHidden="1" w:unhideWhenUsed="1"/>
-    <w:lsdException w:name="Table Contemporary" w:semiHidden="1" w:unhideWhenUsed="1"/>
-    <w:lsdException w:name="Table Elegant" w:semiHidden="1" w:unhideWhenUsed="1"/>
-    <w:lsdException w:name="Table Professional" w:semiHidden="1" w:unhideWhenUsed="1"/>
-    <w:lsdException w:name="Table Subtle 1" w:semiHidden="1" w:unhideWhenUsed="1"/>
-    <w:lsdException w:name="Table Subtle 2" w:semiHidden="1" w:unhideWhenUsed="1"/>
-    <w:lsdException w:name="Table Web 1" w:semiHidden="1" w:unhideWhenUsed="1"/>
-    <w:lsdException w:name="Table Web 2" w:semiHidden="1" w:unhideWhenUsed="1"/>
-    <w:lsdException w:name="Table Web 3" w:semiHidden="1" w:unhideWhenUsed="1"/>
-    <w:lsdException w:name="Balloon Text" w:semiHidden="1" w:unhideWhenUsed="1"/>
-    <w:lsdException w:name="Table Grid" w:uiPriority="39"/>
-    <w:lsdException w:name="Table Theme" w:semiHidden="1" w:unhideWhenUsed="1"/>
-    <w:lsdException w:name="Placeholder Text" w:semiHidden="1"/>
-    <w:lsdException w:name="No Spacing" w:uiPriority="1" w:qFormat="1"/>
-    <w:lsdException w:name="Light Shading" w:uiPriority="60"/>
-    <w:lsdException w:name="Light List" w:uiPriority="61"/>
-    <w:lsdException w:name="Light Grid" w:uiPriority="62"/>
-    <w:lsdException w:name="Medium Shading 1" w:uiPriority="63"/>
-    <w:lsdException w:name="Medium Shading 2" w:uiPriority="64"/>
-    <w:lsdException w:name="Medium List 1" w:uiPriority="65"/>
-    <w:lsdException w:name="Medium List 2" w:uiPriority="66"/>
-    <w:lsdException w:name="Medium Grid 1" w:uiPriority="67"/>
-    <w:lsdException w:name="Medium Grid 2" w:uiPriority="68"/>
-    <w:lsdException w:name="Medium Grid 3" w:uiPriority="69"/>
-    <w:lsdException w:name="Dark List" w:uiPriority="70"/>
-    <w:lsdException w:name="Colorful Shading" w:uiPriority="71"/>
-    <w:lsdException w:name="Colorful List" w:uiPriority="72"/>
-    <w:lsdException w:name="Colorful Grid" w:uiPriority="73"/>
-    <w:lsdException w:name="Light Shading Accent 1" w:uiPriority="60"/>
-    <w:lsdException w:name="Light List Accent 1" w:uiPriority="61"/>
-    <w:lsdException w:name="Light Grid Accent 1" w:uiPriority="62"/>
-    <w:lsdException w:name="Medium Shading 1 Accent 1" w:uiPriority="63"/>
-    <w:lsdException w:name="Medium Shading 2 Accent 1" w:uiPriority="64"/>
-    <w:lsdException w:name="Medium List 1 Accent 1" w:uiPriority="65"/>
-    <w:lsdException w:name="Revision" w:semiHidden="1"/>
-    <w:lsdException w:name="List Paragraph" w:uiPriority="34" w:qFormat="1"/>
-    <w:lsdException w:name="Quote" w:uiPriority="29" w:qFormat="1"/>
-    <w:lsdException w:name="Intense Quote" w:uiPriority="30" w:qFormat="1"/>
-    <w:lsdException w:name="Medium List 2 Accent 1" w:uiPriority="66"/>
-    <w:lsdException w:name="Medium Grid 1 Accent 1" w:uiPriority="67"/>
-    <w:lsdException w:name="Medium Grid 2 Accent 1" w:uiPriority="68"/>
-    <w:lsdException w:name="Medium Grid 3 Accent 1" w:uiPriority="69"/>
-    <w:lsdException w:name="Dark List Accent 1" w:uiPriority="70"/>
-    <w:lsdException w:name="Colorful Shading Accent 1" w:uiPriority="71"/>
-    <w:lsdException w:name="Colorful List Accent 1" w:uiPriority="72"/>
-    <w:lsdException w:name="Colorful Grid Accent 1" w:uiPriority="73"/>
-    <w:lsdException w:name="Light Shading Accent 2" w:uiPriority="60"/>
-    <w:lsdException w:name="Light List Accent 2" w:uiPriority="61"/>
-    <w:lsdException w:name="Light Grid Accent 2" w:uiPriority="62"/>
-    <w:lsdException w:name="Medium Shading 1 Accent 2" w:uiPriority="63"/>
-    <w:lsdException w:name="Medium Shading 2 Accent 2" w:uiPriority="64"/>
-    <w:lsdException w:name="Medium List 1 Accent 2" w:uiPriority="65"/>
-    <w:lsdException w:name="Medium List 2 Accent 2" w:uiPriority="66"/>
-    <w:lsdException w:name="Medium Grid 1 Accent 2" w:uiPriority="67"/>
-    <w:lsdException w:name="Medium Grid 2 Accent 2" w:uiPriority="68"/>
-    <w:lsdException w:name="Medium Grid 3 Accent 2" w:uiPriority="69"/>
-    <w:lsdException w:name="Dark List Accent 2" w:uiPriority="70"/>
-    <w:lsdException w:name="Colorful Shading Accent 2" w:uiPriority="71"/>
-    <w:lsdException w:name="Colorful List Accent 2" w:uiPriority="72"/>
-    <w:lsdException w:name="Colorful Grid Accent 2" w:uiPriority="73"/>
-    <w:lsdException w:name="Light Shading Accent 3" w:uiPriority="60"/>
-    <w:lsdException w:name="Light List Accent 3" w:uiPriority="61"/>
-    <w:lsdException w:name="Light Grid Accent 3" w:uiPriority="62"/>
-    <w:lsdException w:name="Medium Shading 1 Accent 3" w:uiPriority="63"/>
-    <w:lsdException w:name="Medium Shading 2 Accent 3" w:uiPriority="64"/>
-    <w:lsdException w:name="Medium List 1 Accent 3" w:uiPriority="65"/>
-    <w:lsdException w:name="Medium List 2 Accent 3" w:uiPriority="66"/>
-    <w:lsdException w:name="Medium Grid 1 Accent 3" w:uiPriority="67"/>
-    <w:lsdException w:name="Medium Grid 2 Accent 3" w:uiPriority="68"/>
-    <w:lsdException w:name="Medium Grid 3 Accent 3" w:uiPriority="69"/>
-    <w:lsdException w:name="Dark List Accent 3" w:uiPriority="70"/>
-    <w:lsdException w:name="Colorful Shading Accent 3" w:uiPriority="71"/>
-    <w:lsdException w:name="Colorful List Accent 3" w:uiPriority="72"/>
-    <w:lsdException w:name="Colorful Grid Accent 3" w:uiPriority="73"/>
-    <w:lsdException w:name="Light Shading Accent 4" w:uiPriority="60"/>
-    <w:lsdException w:name="Light List Accent 4" w:uiPriority="61"/>
-    <w:lsdException w:name="Light Grid Accent 4" w:uiPriority="62"/>
-    <w:lsdException w:name="Medium Shading 1 Accent 4" w:uiPriority="63"/>
-    <w:lsdException w:name="Medium Shading 2 Accent 4" w:uiPriority="64"/>
-    <w:lsdException w:name="Medium List 1 Accent 4" w:uiPriority="65"/>
-    <w:lsdException w:name="Medium List 2 Accent 4" w:uiPriority="66"/>
-    <w:lsdException w:name="Medium Grid 1 Accent 4" w:uiPriority="67"/>
-    <w:lsdException w:name="Medium Grid 2 Accent 4" w:uiPriority="68"/>
-    <w:lsdException w:name="Medium Grid 3 Accent 4" w:uiPriority="69"/>
-    <w:lsdException w:name="Dark List Accent 4" w:uiPriority="70"/>
-    <w:lsdException w:name="Colorful Shading Accent 4" w:uiPriority="71"/>
-    <w:lsdException w:name="Colorful List Accent 4" w:uiPriority="72"/>
-    <w:lsdException w:name="Colorful Grid Accent 4" w:uiPriority="73"/>
-    <w:lsdException w:name="Light Shading Accent 5" w:uiPriority="60"/>
-    <w:lsdException w:name="Light List Accent 5" w:uiPriority="61"/>
-    <w:lsdException w:name="Light Grid Accent 5" w:uiPriority="62"/>
-    <w:lsdException w:name="Medium Shading 1 Accent 5" w:uiPriority="63"/>
-    <w:lsdException w:name="Medium Shading 2 Accent 5" w:uiPriority="64"/>
-    <w:lsdException w:name="Medium List 1 Accent 5" w:uiPriority="65"/>
-    <w:lsdException w:name="Medium List 2 Accent 5" w:uiPriority="66"/>
-    <w:lsdException w:name="Medium Grid 1 Accent 5" w:uiPriority="67"/>
-    <w:lsdException w:name="Medium Grid 2 Accent 5" w:uiPriority="68"/>
-    <w:lsdException w:name="Medium Grid 3 Accent 5" w:uiPriority="69"/>
-    <w:lsdException w:name="Dark List Accent 5" w:uiPriority="70"/>
-    <w:lsdException w:name="Colorful Shading Accent 5" w:uiPriority="71"/>
-    <w:lsdException w:name="Colorful List Accent 5" w:uiPriority="72"/>
-    <w:lsdException w:name="Colorful Grid Accent 5" w:uiPriority="73"/>
-    <w:lsdException w:name="Light Shading Accent 6" w:uiPriority="60"/>
-    <w:lsdException w:name="Light List Accent 6" w:uiPriority="61"/>
-    <w:lsdException w:name="Light Grid Accent 6" w:uiPriority="62"/>
-    <w:lsdException w:name="Medium Shading 1 Accent 6" w:uiPriority="63"/>
-    <w:lsdException w:name="Medium Shading 2 Accent 6" w:uiPriority="64"/>
-    <w:lsdException w:name="Medium List 1 Accent 6" w:uiPriority="65"/>
-    <w:lsdException w:name="Medium List 2 Accent 6" w:uiPriority="66"/>
-    <w:lsdException w:name="Medium Grid 1 Accent 6" w:uiPriority="67"/>
-    <w:lsdException w:name="Medium Grid 2 Accent 6" w:uiPriority="68"/>
-    <w:lsdException w:name="Medium Grid 3 Accent 6" w:uiPriority="69"/>
-    <w:lsdException w:name="Dark List Accent 6" w:uiPriority="70"/>
-    <w:lsdException w:name="Colorful Shading Accent 6" w:uiPriority="71"/>
-    <w:lsdException w:name="Colorful List Accent 6" w:uiPriority="72"/>
-    <w:lsdException w:name="Colorful Grid Accent 6" w:uiPriority="73"/>
-    <w:lsdException w:name="Subtle Emphasis" w:uiPriority="19" w:qFormat="1"/>
-    <w:lsdException w:name="Intense Emphasis" w:uiPriority="21" w:qFormat="1"/>
-    <w:lsdException w:name="Subtle Reference" w:uiPriority="31" w:qFormat="1"/>
-    <w:lsdException w:name="Intense Reference" w:uiPriority="32" w:qFormat="1"/>
-    <w:lsdException w:name="Book Title" w:uiPriority="33" w:qFormat="1"/>
-    <w:lsdException w:name="Bibliography" w:semiHidden="1" w:uiPriority="37" w:unhideWhenUsed="1"/>
-    <w:lsdException w:name="TOC Heading" w:semiHidden="1" w:uiPriority="39" w:unhideWhenUsed="1" w:qFormat="1"/>
-    <w:lsdException w:name="Plain Table 1" w:uiPriority="41"/>
-    <w:lsdException w:name="Plain Table 2" w:uiPriority="42"/>
-    <w:lsdException w:name="Plain Table 3" w:uiPriority="43"/>
-    <w:lsdException w:name="Plain Table 4" w:uiPriority="44"/>
-    <w:lsdException w:name="Plain Table 5" w:uiPriority="45"/>
-    <w:lsdException w:name="Grid Table Light" w:uiPriority="40"/>
-    <w:lsdException w:name="Grid Table 1 Light" w:uiPriority="46"/>
-    <w:lsdException w:name="Grid Table 2" w:uiPriority="47"/>
-    <w:lsdException w:name="Grid Table 3" w:uiPriority="48"/>
-    <w:lsdException w:name="Grid Table 4" w:uiPriority="49"/>
-    <w:lsdException w:name="Grid Table 5 Dark" w:uiPriority="50"/>
-    <w:lsdException w:name="Grid Table 6 Colorful" w:uiPriority="51"/>
-    <w:lsdException w:name="Grid Table 7 Colorful" w:uiPriority="52"/>
-    <w:lsdException w:name="Grid Table 1 Light Accent 1" w:uiPriority="46"/>
-    <w:lsdException w:name="Grid Table 2 Accent 1" w:uiPriority="47"/>
-    <w:lsdException w:name="Grid Table 3 Accent 1" w:uiPriority="48"/>
-    <w:lsdException w:name="Grid Table 4 Accent 1" w:uiPriority="49"/>
-    <w:lsdException w:name="Grid Table 5 Dark Accent 1" w:uiPriority="50"/>
-    <w:lsdException w:name="Grid Table 6 Colorful Accent 1" w:uiPriority="51"/>
-    <w:lsdException w:name="Grid Table 7 Colorful Accent 1" w:uiPriority="52"/>
-    <w:lsdException w:name="Grid Table 1 Light Accent 2" w:uiPriority="46"/>
-    <w:lsdException w:name="Grid Table 2 Accent 2" w:uiPriority="47"/>
-    <w:lsdException w:name="Grid Table 3 Accent 2" w:uiPriority="48"/>
-    <w:lsdException w:name="Grid Table 4 Accent 2" w:uiPriority="49"/>
-    <w:lsdException w:name="Grid Table 5 Dark Accent 2" w:uiPriority="50"/>
-    <w:lsdException w:name="Grid Table 6 Colorful Accent 2" w:uiPriority="51"/>
-    <w:lsdException w:name="Grid Table 7 Colorful Accent 2" w:uiPriority="52"/>
-    <w:lsdException w:name="Grid Table 1 Light Accent 3" w:uiPriority="46"/>
-    <w:lsdException w:name="Grid Table 2 Accent 3" w:uiPriority="47"/>
-    <w:lsdException w:name="Grid Table 3 Accent 3" w:uiPriority="48"/>
-    <w:lsdException w:name="Grid Table 4 Accent 3" w:uiPriority="49"/>
-    <w:lsdException w:name="Grid Table 5 Dark Accent 3" w:uiPriority="50"/>
-    <w:lsdException w:name="Grid Table 6 Colorful Accent 3" w:uiPriority="51"/>
-    <w:lsdException w:name="Grid Table 7 Colorful Accent 3" w:uiPriority="52"/>
-    <w:lsdException w:name="Grid Table 1 Light Accent 4" w:uiPriority="46"/>
-    <w:lsdException w:name="Grid Table 2 Accent 4" w:uiPriority="47"/>
-    <w:lsdException w:name="Grid Table 3 Accent 4" w:uiPriority="48"/>
-    <w:lsdException w:name="Grid Table 4 Accent 4" w:uiPriority="49"/>
-    <w:lsdException w:name="Grid Table 5 Dark Accent 4" w:uiPriority="50"/>
-    <w:lsdException w:name="Grid Table 6 Colorful Accent 4" w:uiPriority="51"/>
-    <w:lsdException w:name="Grid Table 7 Colorful Accent 4" w:uiPriority="52"/>
-    <w:lsdException w:name="Grid Table 1 Light Accent 5" w:uiPriority="46"/>
-    <w:lsdException w:name="Grid Table 2 Accent 5" w:uiPriority="47"/>
-    <w:lsdException w:name="Grid Table 3 Accent 5" w:uiPriority="48"/>
-    <w:lsdException w:name="Grid Table 4 Accent 5" w:uiPriority="49"/>
-    <w:lsdException w:name="Grid Table 5 Dark Accent 5" w:uiPriority="50"/>
-    <w:lsdException w:name="Grid Table 6 Colorful Accent 5" w:uiPriority="51"/>
-    <w:lsdException w:name="Grid Table 7 Colorful Accent 5" w:uiPriority="52"/>
-    <w:lsdException w:name="Grid Table 1 Light Accent 6" w:uiPriority="46"/>
-    <w:lsdException w:name="Grid Table 2 Accent 6" w:uiPriority="47"/>
-    <w:lsdException w:name="Grid Table 3 Accent 6" w:uiPriority="48"/>
-    <w:lsdException w:name="Grid Table 4 Accent 6" w:uiPriority="49"/>
-    <w:lsdException w:name="Grid Table 5 Dark Accent 6" w:uiPriority="50"/>
-    <w:lsdException w:name="Grid Table 6 Colorful Accent 6" w:uiPriority="51"/>
-    <w:lsdException w:name="Grid Table 7 Colorful Accent 6" w:uiPriority="52"/>
-    <w:lsdException w:name="List Table 1 Light" w:uiPriority="46"/>
-    <w:lsdException w:name="List Table 2" w:uiPriority="47"/>
-    <w:lsdException w:name="List Table 3" w:uiPriority="48"/>
-    <w:lsdException w:name="List Table 4" w:uiPriority="49"/>
-    <w:lsdException w:name="List Table 5 Dark" w:uiPriority="50"/>
-    <w:lsdException w:name="List Table 6 Colorful" w:uiPriority="51"/>
-    <w:lsdException w:name="List Table 7 Colorful" w:uiPriority="52"/>
-    <w:lsdException w:name="List Table 1 Light Accent 1" w:uiPriority="46"/>
-    <w:lsdException w:name="List Table 2 Accent 1" w:uiPriority="47"/>
-    <w:lsdException w:name="List Table 3 Accent 1" w:uiPriority="48"/>
-    <w:lsdException w:name="List Table 4 Accent 1" w:uiPriority="49"/>
-    <w:lsdException w:name="List Table 5 Dark Accent 1" w:uiPriority="50"/>
-    <w:lsdException w:name="List Table 6 Colorful Accent 1" w:uiPriority="51"/>
-    <w:lsdException w:name="List Table 7 Colorful Accent 1" w:uiPriority="52"/>
-    <w:lsdException w:name="List Table 1 Light Accent 2" w:uiPriority="46"/>
-    <w:lsdException w:name="List Table 2 Accent 2" w:uiPriority="47"/>
-    <w:lsdException w:name="List Table 3 Accent 2" w:uiPriority="48"/>
-    <w:lsdException w:name="List Table 4 Accent 2" w:uiPriority="49"/>
-    <w:lsdException w:name="List Table 5 Dark Accent 2" w:uiPriority="50"/>
-    <w:lsdException w:name="List Table 6 Colorful Accent 2" w:uiPriority="51"/>
-    <w:lsdException w:name="List Table 7 Colorful Accent 2" w:uiPriority="52"/>
-    <w:lsdException w:name="List Table 1 Light Accent 3" w:uiPriority="46"/>
-    <w:lsdException w:name="List Table 2 Accent 3" w:uiPriority="47"/>
-    <w:lsdException w:name="List Table 3 Accent 3" w:uiPriority="48"/>
-    <w:lsdException w:name="List Table 4 Accent 3" w:uiPriority="49"/>
-    <w:lsdException w:name="List Table 5 Dark Accent 3" w:uiPriority="50"/>
-    <w:lsdException w:name="List Table 6 Colorful Accent 3" w:uiPriority="51"/>
-    <w:lsdException w:name="List Table 7 Colorful Accent 3" w:uiPriority="52"/>
-    <w:lsdException w:name="List Table 1 Light Accent 4" w:uiPriority="46"/>
-    <w:lsdException w:name="List Table 2 Accent 4" w:uiPriority="47"/>
-    <w:lsdException w:name="List Table 3 Accent 4" w:uiPriority="48"/>
-    <w:lsdException w:name="List Table 4 Accent 4" w:uiPriority="49"/>
-    <w:lsdException w:name="List Table 5 Dark Accent 4" w:uiPriority="50"/>
-    <w:lsdException w:name="List Table 6 Colorful Accent 4" w:uiPriority="51"/>
-    <w:lsdException w:name="List Table 7 Colorful Accent 4" w:uiPriority="52"/>
-    <w:lsdException w:name="List Table 1 Light Accent 5" w:uiPriority="46"/>
-    <w:lsdException w:name="List Table 2 Accent 5" w:uiPriority="47"/>
-    <w:lsdException w:name="List Table 3 Accent 5" w:uiPriority="48"/>
-    <w:lsdException w:name="List Table 4 Accent 5" w:uiPriority="49"/>
-    <w:lsdException w:name="List Table 5 Dark Accent 5" w:uiPriority="50"/>
-    <w:lsdException w:name="List Table 6 Colorful Accent 5" w:uiPriority="51"/>
-    <w:lsdException w:name="List Table 7 Colorful Accent 5" w:uiPriority="52"/>
-    <w:lsdException w:name="List Table 1 Light Accent 6" w:uiPriority="46"/>
-    <w:lsdException w:name="List Table 2 Accent 6" w:uiPriority="47"/>
-    <w:lsdException w:name="List Table 3 Accent 6" w:uiPriority="48"/>
-    <w:lsdException w:name="List Table 4 Accent 6" w:uiPriority="49"/>
-    <w:lsdException w:name="List Table 5 Dark Accent 6" w:uiPriority="50"/>
-    <w:lsdException w:name="List Table 6 Colorful Accent 6" w:uiPriority="51"/>
-    <w:lsdException w:name="List Table 7 Colorful Accent 6" w:uiPriority="52"/>
-  </w:latentStyles>
-  <w:style w:type="paragraph" w:default="1" w:styleId="Normal">
-    <w:name w:val="Normal"/>
-    <w:qFormat/>
-  </w:style>
-  <w:style w:type="character" w:default="1" w:styleId="DefaultParagraphFont">
-    <w:name w:val="Default Paragraph Font"/>
-    <w:uiPriority w:val="1"/>
-    <w:semiHidden/>
-    <w:unhideWhenUsed/>
-  </w:style>
-  <w:style w:type="table" w:default="1" w:styleId="TableNormal">
-    <w:name w:val="Normal Table"/>
-    <w:uiPriority w:val="99"/>
-    <w:semiHidden/>
-    <w:unhideWhenUsed/>
-    <w:tblPr>
-      <w:tblInd w:w="0" w:type="dxa"/>
-      <w:tblCellMar>
-        <w:top w:w="0" w:type="dxa"/>
-        <w:left w:w="108" w:type="dxa"/>
-        <w:bottom w:w="0" w:type="dxa"/>
-        <w:right w:w="108" w:type="dxa"/>
-      </w:tblCellMar>
-    </w:tblPr>
-  </w:style>
-  <w:style w:type="numbering" w:default="1" w:styleId="NoList">
-    <w:name w:val="No List"/>
-    <w:uiPriority w:val="99"/>
-    <w:semiHidden/>
-    <w:unhideWhenUsed/>
-  </w:style>
-  <w:style w:type="character" w:styleId="PlaceholderText">
-    <w:name w:val="Placeholder Text"/>
-    <w:basedOn w:val="DefaultParagraphFont"/>
-    <w:uiPriority w:val="99"/>
-    <w:semiHidden/>
-    <w:rsid w:val="009E2F83"/>
-    <w:rPr>
-      <w:color w:val="808080"/>
-    </w:rPr>
-  </w:style>
-</w:styles>
-</file>
-
-<file path=word/glossary/webSettings.xml><?xml version="1.0" encoding="utf-8"?>
-<w:webSettings xmlns:mc="http://schemas.openxmlformats.org/markup-compatibility/2006" xmlns:r="http://schemas.openxmlformats.org/officeDocument/2006/relationships" xmlns:w="http://schemas.openxmlformats.org/wordprocessingml/2006/main" xmlns:w14="http://schemas.microsoft.com/office/word/2010/wordml" xmlns:w15="http://schemas.microsoft.com/office/word/2012/wordml" mc:Ignorable="w14 w15">
-  <w:optimizeForBrowser/>
-  <w:allowPNG/>
-</w:webSettings>
-</file>
-
 <file path=word/theme/theme1.xml><?xml version="1.0" encoding="utf-8"?>
 <a:theme xmlns:a="http://schemas.openxmlformats.org/drawingml/2006/main" name="Office Theme">
   <a:themeElements>
@@ -11916,7 +11725,7 @@
 </file>
 
 <file path=customXml/itemProps1.xml><?xml version="1.0" encoding="utf-8"?>
-<ds:datastoreItem xmlns:ds="http://schemas.openxmlformats.org/officeDocument/2006/customXml" ds:itemID="{C1C5EB1A-DEDD-4CAD-A8C7-1CAE2CB04455}">
+<ds:datastoreItem xmlns:ds="http://schemas.openxmlformats.org/officeDocument/2006/customXml" ds:itemID="{88C56F9F-51F4-48AA-A16F-F56BF92425AF}">
   <ds:schemaRefs>
     <ds:schemaRef ds:uri="http://schemas.openxmlformats.org/officeDocument/2006/bibliography"/>
   </ds:schemaRefs>

</xml_diff>

<commit_message>
Druga może finalna wersja
</commit_message>
<xml_diff>
--- a/Cw1Filtry/DzisiajGitJutroLatex.docx
+++ b/Cw1Filtry/DzisiajGitJutroLatex.docx
@@ -542,27 +542,14 @@
       <w:r>
         <w:t xml:space="preserve">Rysunek </w:t>
       </w:r>
-      <w:r>
-        <w:fldChar w:fldCharType="begin"/>
-      </w:r>
-      <w:r>
-        <w:instrText xml:space="preserve"> SEQ Rysunek \* ARABIC </w:instrText>
-      </w:r>
-      <w:r>
-        <w:fldChar w:fldCharType="separate"/>
-      </w:r>
-      <w:r>
-        <w:rPr>
-          <w:noProof/>
-        </w:rPr>
-        <w:t>1</w:t>
-      </w:r>
-      <w:r>
-        <w:rPr>
-          <w:noProof/>
-        </w:rPr>
-        <w:fldChar w:fldCharType="end"/>
-      </w:r>
+      <w:fldSimple w:instr=" SEQ Rysunek \* ARABIC ">
+        <w:r>
+          <w:rPr>
+            <w:noProof/>
+          </w:rPr>
+          <w:t>1</w:t>
+        </w:r>
+      </w:fldSimple>
       <w:r>
         <w:t>. Filtr górnoprzepustowy</w:t>
       </w:r>
@@ -639,27 +626,14 @@
       <w:r>
         <w:t xml:space="preserve">Rysunek </w:t>
       </w:r>
-      <w:r>
-        <w:fldChar w:fldCharType="begin"/>
-      </w:r>
-      <w:r>
-        <w:instrText xml:space="preserve"> SEQ Rysunek \* ARABIC </w:instrText>
-      </w:r>
-      <w:r>
-        <w:fldChar w:fldCharType="separate"/>
-      </w:r>
-      <w:r>
-        <w:rPr>
-          <w:noProof/>
-        </w:rPr>
-        <w:t>2</w:t>
-      </w:r>
-      <w:r>
-        <w:rPr>
-          <w:noProof/>
-        </w:rPr>
-        <w:fldChar w:fldCharType="end"/>
-      </w:r>
+      <w:fldSimple w:instr=" SEQ Rysunek \* ARABIC ">
+        <w:r>
+          <w:rPr>
+            <w:noProof/>
+          </w:rPr>
+          <w:t>2</w:t>
+        </w:r>
+      </w:fldSimple>
       <w:r>
         <w:t>. Filtr dolnoprzepustowy</w:t>
       </w:r>
@@ -734,27 +708,14 @@
       <w:r>
         <w:t xml:space="preserve">Rysunek </w:t>
       </w:r>
-      <w:r>
-        <w:fldChar w:fldCharType="begin"/>
-      </w:r>
-      <w:r>
-        <w:instrText xml:space="preserve"> SEQ Rysunek \* ARABIC </w:instrText>
-      </w:r>
-      <w:r>
-        <w:fldChar w:fldCharType="separate"/>
-      </w:r>
-      <w:r>
-        <w:rPr>
-          <w:noProof/>
-        </w:rPr>
-        <w:t>3</w:t>
-      </w:r>
-      <w:r>
-        <w:rPr>
-          <w:noProof/>
-        </w:rPr>
-        <w:fldChar w:fldCharType="end"/>
-      </w:r>
+      <w:fldSimple w:instr=" SEQ Rysunek \* ARABIC ">
+        <w:r>
+          <w:rPr>
+            <w:noProof/>
+          </w:rPr>
+          <w:t>3</w:t>
+        </w:r>
+      </w:fldSimple>
       <w:r>
         <w:t>. Rzeczywisty dzielnik napięcia - model uwzględniający pojemność układu</w:t>
       </w:r>
@@ -839,27 +800,14 @@
       <w:r>
         <w:t xml:space="preserve">Rysunek </w:t>
       </w:r>
-      <w:r>
-        <w:fldChar w:fldCharType="begin"/>
-      </w:r>
-      <w:r>
-        <w:instrText xml:space="preserve"> SEQ Rysunek \* ARABIC </w:instrText>
-      </w:r>
-      <w:r>
-        <w:fldChar w:fldCharType="separate"/>
-      </w:r>
-      <w:r>
-        <w:rPr>
-          <w:noProof/>
-        </w:rPr>
-        <w:t>4</w:t>
-      </w:r>
-      <w:r>
-        <w:rPr>
-          <w:noProof/>
-        </w:rPr>
-        <w:fldChar w:fldCharType="end"/>
-      </w:r>
+      <w:fldSimple w:instr=" SEQ Rysunek \* ARABIC ">
+        <w:r>
+          <w:rPr>
+            <w:noProof/>
+          </w:rPr>
+          <w:t>4</w:t>
+        </w:r>
+      </w:fldSimple>
       <w:r>
         <w:t>. Rzeczywisty dzielnik napięcia przy wykorzystaniu kompensacji pojemności</w:t>
       </w:r>
@@ -4984,15 +4932,8 @@
         </w:tabs>
       </w:pPr>
       <w:r>
-        <w:tab/>
-      </w:r>
-      <w:r>
-        <w:rPr>
-          <w:noProof/>
-          <w:lang w:eastAsia="pl-PL"/>
-        </w:rPr>
         <w:drawing>
-          <wp:inline distT="0" distB="0" distL="0" distR="0" wp14:anchorId="1F25B22D" wp14:editId="0431300F">
+          <wp:inline distT="0" distB="0" distL="0" distR="0" wp14:anchorId="60E2E077" wp14:editId="74B82FD5">
             <wp:extent cx="5760720" cy="2760345"/>
             <wp:effectExtent l="0" t="0" r="0" b="1905"/>
             <wp:docPr id="1" name="Picture 1"/>
@@ -5036,27 +4977,14 @@
       <w:r>
         <w:t xml:space="preserve">Rysunek </w:t>
       </w:r>
-      <w:r>
-        <w:fldChar w:fldCharType="begin"/>
-      </w:r>
-      <w:r>
-        <w:instrText xml:space="preserve"> SEQ Rysunek \* ARABIC </w:instrText>
-      </w:r>
-      <w:r>
-        <w:fldChar w:fldCharType="separate"/>
-      </w:r>
-      <w:r>
-        <w:rPr>
-          <w:noProof/>
-        </w:rPr>
-        <w:t>5</w:t>
-      </w:r>
-      <w:r>
-        <w:rPr>
-          <w:noProof/>
-        </w:rPr>
-        <w:fldChar w:fldCharType="end"/>
-      </w:r>
+      <w:fldSimple w:instr=" SEQ Rysunek \* ARABIC ">
+        <w:r>
+          <w:rPr>
+            <w:noProof/>
+          </w:rPr>
+          <w:t>5</w:t>
+        </w:r>
+      </w:fldSimple>
       <w:r>
         <w:t xml:space="preserve">. Charakterystyka transmitancyjno-częstotliwościowa dla </w:t>
       </w:r>
@@ -5088,7 +5016,17 @@
             <w:noProof/>
             <w:lang w:eastAsia="pl-PL"/>
           </w:rPr>
-          <m:t>17,20±0,29</m:t>
+          <m:t>17,20±0,2</m:t>
+        </m:r>
+        <w:bookmarkStart w:id="0" w:name="_GoBack"/>
+        <w:bookmarkEnd w:id="0"/>
+        <m:r>
+          <w:rPr>
+            <w:rFonts w:ascii="Cambria Math" w:hAnsi="Cambria Math"/>
+            <w:noProof/>
+            <w:lang w:eastAsia="pl-PL"/>
+          </w:rPr>
+          <m:t>9</m:t>
         </m:r>
         <m:f>
           <m:fPr>
@@ -6570,27 +6508,14 @@
       <w:r>
         <w:t xml:space="preserve">Rysunek </w:t>
       </w:r>
-      <w:r>
-        <w:fldChar w:fldCharType="begin"/>
-      </w:r>
-      <w:r>
-        <w:instrText xml:space="preserve"> SEQ Rysunek \* ARABIC </w:instrText>
-      </w:r>
-      <w:r>
-        <w:fldChar w:fldCharType="separate"/>
-      </w:r>
-      <w:r>
-        <w:rPr>
-          <w:noProof/>
-        </w:rPr>
-        <w:t>6</w:t>
-      </w:r>
-      <w:r>
-        <w:rPr>
-          <w:noProof/>
-        </w:rPr>
-        <w:fldChar w:fldCharType="end"/>
-      </w:r>
+      <w:fldSimple w:instr=" SEQ Rysunek \* ARABIC ">
+        <w:r>
+          <w:rPr>
+            <w:noProof/>
+          </w:rPr>
+          <w:t>6</w:t>
+        </w:r>
+      </w:fldSimple>
       <w:r>
         <w:t>. Charakterystyka transmi</w:t>
       </w:r>
@@ -7956,6 +7881,10 @@
         <w:keepNext/>
       </w:pPr>
       <w:r>
+        <w:rPr>
+          <w:noProof/>
+          <w:lang w:eastAsia="pl-PL"/>
+        </w:rPr>
         <w:drawing>
           <wp:inline distT="0" distB="0" distL="0" distR="0" wp14:anchorId="7F194338" wp14:editId="37B551D2">
             <wp:extent cx="5760720" cy="2705735"/>
@@ -8001,27 +7930,14 @@
       <w:r>
         <w:t xml:space="preserve">Rysunek </w:t>
       </w:r>
-      <w:r>
-        <w:fldChar w:fldCharType="begin"/>
-      </w:r>
-      <w:r>
-        <w:instrText xml:space="preserve"> SEQ Rysunek \* ARABIC </w:instrText>
-      </w:r>
-      <w:r>
-        <w:fldChar w:fldCharType="separate"/>
-      </w:r>
-      <w:r>
-        <w:rPr>
-          <w:noProof/>
-        </w:rPr>
-        <w:t>7</w:t>
-      </w:r>
-      <w:r>
-        <w:rPr>
-          <w:noProof/>
-        </w:rPr>
-        <w:fldChar w:fldCharType="end"/>
-      </w:r>
+      <w:fldSimple w:instr=" SEQ Rysunek \* ARABIC ">
+        <w:r>
+          <w:rPr>
+            <w:noProof/>
+          </w:rPr>
+          <w:t>7</w:t>
+        </w:r>
+      </w:fldSimple>
       <w:r>
         <w:t>. Charakterystyka transmi</w:t>
       </w:r>
@@ -8050,15 +7966,7 @@
             <w:noProof/>
             <w:lang w:eastAsia="pl-PL"/>
           </w:rPr>
-          <m:t>-</m:t>
-        </m:r>
-        <m:r>
-          <w:rPr>
-            <w:rFonts w:ascii="Cambria Math" w:hAnsi="Cambria Math"/>
-            <w:noProof/>
-            <w:lang w:eastAsia="pl-PL"/>
-          </w:rPr>
-          <m:t>15,23±0,41</m:t>
+          <m:t>-15,23±0,41</m:t>
         </m:r>
         <m:f>
           <m:fPr>
@@ -9251,27 +9159,14 @@
       <w:r>
         <w:t xml:space="preserve">Rysunek </w:t>
       </w:r>
-      <w:r>
-        <w:fldChar w:fldCharType="begin"/>
-      </w:r>
-      <w:r>
-        <w:instrText xml:space="preserve"> SEQ Rysunek \* ARABIC </w:instrText>
-      </w:r>
-      <w:r>
-        <w:fldChar w:fldCharType="separate"/>
-      </w:r>
-      <w:r>
-        <w:rPr>
-          <w:noProof/>
-        </w:rPr>
-        <w:t>8</w:t>
-      </w:r>
-      <w:r>
-        <w:rPr>
-          <w:noProof/>
-        </w:rPr>
-        <w:fldChar w:fldCharType="end"/>
-      </w:r>
+      <w:fldSimple w:instr=" SEQ Rysunek \* ARABIC ">
+        <w:r>
+          <w:rPr>
+            <w:noProof/>
+          </w:rPr>
+          <w:t>8</w:t>
+        </w:r>
+      </w:fldSimple>
       <w:r>
         <w:rPr>
           <w:noProof/>
@@ -9578,21 +9473,7 @@
         <w:rPr>
           <w:rFonts w:eastAsiaTheme="minorEastAsia"/>
         </w:rPr>
-        <w:t>. Wartości te nie mieszczą się w zakresach błędów zwracanych przez funk</w:t>
-      </w:r>
-      <w:proofErr w:type="spellStart"/>
-      <w:r>
-        <w:rPr>
-          <w:rFonts w:eastAsiaTheme="minorEastAsia"/>
-        </w:rPr>
-        <w:t>cję</w:t>
-      </w:r>
-      <w:proofErr w:type="spellEnd"/>
-      <w:r>
-        <w:rPr>
-          <w:rFonts w:eastAsiaTheme="minorEastAsia"/>
-        </w:rPr>
-        <w:t xml:space="preserve"> LINEST arkusza kalkulacyjnego Gnumeric; może to jednak wynikać z niedokładności przeprowadzonych pomiarów oraz małej ilości punktów pomiarowych, do których dopasowujemy proste.</w:t>
+        <w:t>. Wartości te nie mieszczą się w zakresach błędów zwracanych przez funkcję LINEST arkusza kalkulacyjnego Gnumeric; może to jednak wynikać z niedokładności przeprowadzonych pomiarów oraz małej ilości punktów pomiarowych, do których dopasowujemy proste.</w:t>
       </w:r>
     </w:p>
     <w:p>
@@ -9997,12 +9878,7 @@
         <w:t xml:space="preserve"> perfekcyjnie</w:t>
       </w:r>
       <w:r>
-        <w:t xml:space="preserve"> skompensowanego dzielnika napięciowego mieści się w granicach błędów przewidywanego współczynnika. W rze</w:t>
-      </w:r>
-      <w:bookmarkStart w:id="0" w:name="_GoBack"/>
-      <w:bookmarkEnd w:id="0"/>
-      <w:r>
-        <w:t xml:space="preserve">czywistości, jak pokazuje </w:t>
+        <w:t xml:space="preserve"> skompensowanego dzielnika napięciowego mieści się w granicach błędów przewidywanego współczynnika. W rzeczywistości, jak pokazuje </w:t>
       </w:r>
       <w:proofErr w:type="spellStart"/>
       <w:r>
@@ -10238,7 +10114,7 @@
           <w:rPr>
             <w:noProof/>
           </w:rPr>
-          <w:t>15</w:t>
+          <w:t>5</w:t>
         </w:r>
         <w:r>
           <w:rPr>
@@ -11725,7 +11601,7 @@
 </file>
 
 <file path=customXml/itemProps1.xml><?xml version="1.0" encoding="utf-8"?>
-<ds:datastoreItem xmlns:ds="http://schemas.openxmlformats.org/officeDocument/2006/customXml" ds:itemID="{88C56F9F-51F4-48AA-A16F-F56BF92425AF}">
+<ds:datastoreItem xmlns:ds="http://schemas.openxmlformats.org/officeDocument/2006/customXml" ds:itemID="{FD5E3FA2-28E5-4679-918B-B7B862D8A5B0}">
   <ds:schemaRefs>
     <ds:schemaRef ds:uri="http://schemas.openxmlformats.org/officeDocument/2006/bibliography"/>
   </ds:schemaRefs>

</xml_diff>